<commit_message>
Dokumentáció + ppt alap
</commit_message>
<xml_diff>
--- a/Dokumentáció.docx
+++ b/Dokumentáció.docx
@@ -1,6 +1,6 @@
 
 <file path=word/document.xml><?xml version="1.0" encoding="utf-8"?>
-<w:document xmlns:wpc="http://schemas.microsoft.com/office/word/2010/wordprocessingCanvas" xmlns:cx="http://schemas.microsoft.com/office/drawing/2014/chartex" xmlns:cx1="http://schemas.microsoft.com/office/drawing/2015/9/8/chartex" xmlns:cx2="http://schemas.microsoft.com/office/drawing/2015/10/21/chartex" xmlns:cx3="http://schemas.microsoft.com/office/drawing/2016/5/9/chartex" xmlns:cx4="http://schemas.microsoft.com/office/drawing/2016/5/10/chartex" xmlns:cx5="http://schemas.microsoft.com/office/drawing/2016/5/11/chartex" xmlns:cx6="http://schemas.microsoft.com/office/drawing/2016/5/12/chartex" xmlns:cx7="http://schemas.microsoft.com/office/drawing/2016/5/13/chartex" xmlns:cx8="http://schemas.microsoft.com/office/drawing/2016/5/14/chartex" xmlns:mc="http://schemas.openxmlformats.org/markup-compatibility/2006" xmlns:aink="http://schemas.microsoft.com/office/drawing/2016/ink" xmlns:am3d="http://schemas.microsoft.com/office/drawing/2017/model3d" xmlns:o="urn:schemas-microsoft-com:office:office" xmlns:oel="http://schemas.microsoft.com/office/2019/extlst" xmlns:r="http://schemas.openxmlformats.org/officeDocument/2006/relationships" xmlns:m="http://schemas.openxmlformats.org/officeDocument/2006/math" xmlns:v="urn:schemas-microsoft-com:vml" xmlns:wp14="http://schemas.microsoft.com/office/word/2010/wordprocessingDrawing" xmlns:wp="http://schemas.openxmlformats.org/drawingml/2006/wordprocessingDrawing" xmlns:w10="urn:schemas-microsoft-com:office:word" xmlns:w="http://schemas.openxmlformats.org/wordprocessingml/2006/main" xmlns:w14="http://schemas.microsoft.com/office/word/2010/wordml" xmlns:w15="http://schemas.microsoft.com/office/word/2012/wordml" xmlns:w16cex="http://schemas.microsoft.com/office/word/2018/wordml/cex" xmlns:w16cid="http://schemas.microsoft.com/office/word/2016/wordml/cid" xmlns:w16="http://schemas.microsoft.com/office/word/2018/wordml" xmlns:w16sdtdh="http://schemas.microsoft.com/office/word/2020/wordml/sdtdatahash" xmlns:w16se="http://schemas.microsoft.com/office/word/2015/wordml/symex" xmlns:wpg="http://schemas.microsoft.com/office/word/2010/wordprocessingGroup" xmlns:wpi="http://schemas.microsoft.com/office/word/2010/wordprocessingInk" xmlns:wne="http://schemas.microsoft.com/office/word/2006/wordml" xmlns:wps="http://schemas.microsoft.com/office/word/2010/wordprocessingShape" mc:Ignorable="w14 w15 w16se w16cid w16 w16cex w16sdtdh wp14">
+<w:document xmlns:wpc="http://schemas.microsoft.com/office/word/2010/wordprocessingCanvas" xmlns:cx="http://schemas.microsoft.com/office/drawing/2014/chartex" xmlns:cx1="http://schemas.microsoft.com/office/drawing/2015/9/8/chartex" xmlns:cx2="http://schemas.microsoft.com/office/drawing/2015/10/21/chartex" xmlns:cx3="http://schemas.microsoft.com/office/drawing/2016/5/9/chartex" xmlns:cx4="http://schemas.microsoft.com/office/drawing/2016/5/10/chartex" xmlns:cx5="http://schemas.microsoft.com/office/drawing/2016/5/11/chartex" xmlns:cx6="http://schemas.microsoft.com/office/drawing/2016/5/12/chartex" xmlns:cx7="http://schemas.microsoft.com/office/drawing/2016/5/13/chartex" xmlns:cx8="http://schemas.microsoft.com/office/drawing/2016/5/14/chartex" xmlns:mc="http://schemas.openxmlformats.org/markup-compatibility/2006" xmlns:aink="http://schemas.microsoft.com/office/drawing/2016/ink" xmlns:am3d="http://schemas.microsoft.com/office/drawing/2017/model3d" xmlns:o="urn:schemas-microsoft-com:office:office" xmlns:r="http://schemas.openxmlformats.org/officeDocument/2006/relationships" xmlns:m="http://schemas.openxmlformats.org/officeDocument/2006/math" xmlns:v="urn:schemas-microsoft-com:vml" xmlns:wp14="http://schemas.microsoft.com/office/word/2010/wordprocessingDrawing" xmlns:wp="http://schemas.openxmlformats.org/drawingml/2006/wordprocessingDrawing" xmlns:w10="urn:schemas-microsoft-com:office:word" xmlns:w="http://schemas.openxmlformats.org/wordprocessingml/2006/main" xmlns:w14="http://schemas.microsoft.com/office/word/2010/wordml" xmlns:w15="http://schemas.microsoft.com/office/word/2012/wordml" xmlns:w16cid="http://schemas.microsoft.com/office/word/2016/wordml/cid" xmlns:w16se="http://schemas.microsoft.com/office/word/2015/wordml/symex" xmlns:wpg="http://schemas.microsoft.com/office/word/2010/wordprocessingGroup" xmlns:wpi="http://schemas.microsoft.com/office/word/2010/wordprocessingInk" xmlns:wne="http://schemas.microsoft.com/office/word/2006/wordml" xmlns:wps="http://schemas.microsoft.com/office/word/2010/wordprocessingShape" mc:Ignorable="w14 w15 w16se w16cid wp14">
   <w:body>
     <w:p>
       <w:pPr>
@@ -18,6 +18,7 @@
       </w:pPr>
       <w:bookmarkStart w:id="0" w:name="_Toc127810537"/>
       <w:bookmarkStart w:id="1" w:name="_Toc127810601"/>
+      <w:bookmarkStart w:id="2" w:name="_Toc128052157"/>
       <w:r>
         <w:rPr>
           <w:rFonts w:ascii="Georgia" w:eastAsia="Times New Roman" w:hAnsi="Georgia" w:cs="Times New Roman"/>
@@ -30,6 +31,7 @@
       </w:r>
       <w:bookmarkEnd w:id="0"/>
       <w:bookmarkEnd w:id="1"/>
+      <w:bookmarkEnd w:id="2"/>
     </w:p>
     <w:p>
       <w:pPr>
@@ -40,26 +42,26 @@
         </w:numPr>
         <w:spacing w:after="360"/>
       </w:pPr>
-      <w:bookmarkStart w:id="2" w:name="_Toc127810538"/>
-      <w:bookmarkStart w:id="3" w:name="_Toc127810602"/>
+      <w:bookmarkStart w:id="3" w:name="_Toc127810538"/>
+      <w:bookmarkStart w:id="4" w:name="_Toc128052158"/>
       <w:r>
         <w:t>Főoldal</w:t>
       </w:r>
-      <w:bookmarkEnd w:id="2"/>
       <w:bookmarkEnd w:id="3"/>
+      <w:bookmarkEnd w:id="4"/>
     </w:p>
     <w:p>
       <w:pPr>
         <w:pStyle w:val="Cmsor2"/>
-        <w:spacing w:before="0" w:beforeAutospacing="0" w:after="240" w:afterAutospacing="0"/>
+        <w:spacing w:before="0" w:beforeAutospacing="0"/>
       </w:pPr>
-      <w:bookmarkStart w:id="4" w:name="_Toc127810539"/>
-      <w:bookmarkStart w:id="5" w:name="_Toc127810603"/>
+      <w:bookmarkStart w:id="5" w:name="_Toc127810539"/>
+      <w:bookmarkStart w:id="6" w:name="_Toc128052159"/>
       <w:r>
         <w:t>Mi az a játékfüggőség?</w:t>
       </w:r>
-      <w:bookmarkEnd w:id="4"/>
       <w:bookmarkEnd w:id="5"/>
+      <w:bookmarkEnd w:id="6"/>
     </w:p>
     <w:p>
       <w:pPr>
@@ -146,7 +148,7 @@
                               </w:rPr>
                               <w:fldChar w:fldCharType="separate"/>
                             </w:r>
-                            <w:bookmarkStart w:id="6" w:name="_Toc127811348"/>
+                            <w:bookmarkStart w:id="7" w:name="_Toc128052180"/>
                             <w:r>
                               <w:rPr>
                                 <w:noProof/>
@@ -170,7 +172,7 @@
                               </w:rPr>
                               <w:t>. ábra Mi az a játékfüggőség?</w:t>
                             </w:r>
-                            <w:bookmarkEnd w:id="6"/>
+                            <w:bookmarkEnd w:id="7"/>
                           </w:p>
                         </w:txbxContent>
                       </wps:txbx>
@@ -192,7 +194,7 @@
                 <v:stroke joinstyle="miter"/>
                 <v:path gradientshapeok="t" o:connecttype="rect"/>
               </v:shapetype>
-              <v:shape id="Szövegdoboz 13" o:spid="_x0000_s1026" type="#_x0000_t202" style="position:absolute;left:0;text-align:left;margin-left:129.6pt;margin-top:205.35pt;width:317.1pt;height:.05pt;z-index:251671552;visibility:visible;mso-wrap-style:square;mso-wrap-distance-left:9pt;mso-wrap-distance-top:0;mso-wrap-distance-right:9pt;mso-wrap-distance-bottom:0;mso-position-horizontal:absolute;mso-position-horizontal-relative:text;mso-position-vertical:absolute;mso-position-vertical-relative:text;v-text-anchor:top" o:gfxdata="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" stroked="f">
+              <v:shape id="Szövegdoboz 13" o:spid="_x0000_s1026" type="#_x0000_t202" style="position:absolute;left:0;text-align:left;margin-left:129.6pt;margin-top:205.35pt;width:317.1pt;height:.05pt;z-index:251671552;visibility:visible;mso-wrap-style:square;mso-wrap-distance-left:9pt;mso-wrap-distance-top:0;mso-wrap-distance-right:9pt;mso-wrap-distance-bottom:0;mso-position-horizontal:absolute;mso-position-horizontal-relative:text;mso-position-vertical:absolute;mso-position-vertical-relative:text;v-text-anchor:top" o:gfxdata="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" stroked="f">
                 <v:textbox style="mso-fit-shape-to-text:t" inset="0,0,0,0">
                   <w:txbxContent>
                     <w:p>
@@ -228,7 +230,7 @@
                         </w:rPr>
                         <w:fldChar w:fldCharType="separate"/>
                       </w:r>
-                      <w:bookmarkStart w:id="7" w:name="_Toc127811348"/>
+                      <w:bookmarkStart w:id="8" w:name="_Toc128052180"/>
                       <w:r>
                         <w:rPr>
                           <w:noProof/>
@@ -252,7 +254,7 @@
                         </w:rPr>
                         <w:t>. ábra Mi az a játékfüggőség?</w:t>
                       </w:r>
-                      <w:bookmarkEnd w:id="7"/>
+                      <w:bookmarkEnd w:id="8"/>
                     </w:p>
                   </w:txbxContent>
                 </v:textbox>
@@ -365,15 +367,15 @@
     <w:p>
       <w:pPr>
         <w:pStyle w:val="Cmsor2"/>
-        <w:spacing w:before="0" w:beforeAutospacing="0" w:after="240" w:afterAutospacing="0"/>
+        <w:spacing w:before="0" w:beforeAutospacing="0"/>
       </w:pPr>
-      <w:bookmarkStart w:id="8" w:name="_Toc127810540"/>
-      <w:bookmarkStart w:id="9" w:name="_Toc127810604"/>
+      <w:bookmarkStart w:id="9" w:name="_Toc127810540"/>
+      <w:bookmarkStart w:id="10" w:name="_Toc128052160"/>
       <w:r>
         <w:t>Kutatások</w:t>
       </w:r>
-      <w:bookmarkEnd w:id="8"/>
       <w:bookmarkEnd w:id="9"/>
+      <w:bookmarkEnd w:id="10"/>
     </w:p>
     <w:p>
       <w:pPr>
@@ -381,7 +383,6 @@
         <w:spacing w:after="0" w:line="285" w:lineRule="atLeast"/>
         <w:rPr>
           <w:rFonts w:eastAsia="Times New Roman" w:cs="Courier New"/>
-          <w:b w:val="0"/>
           <w:color w:val="000000" w:themeColor="text1"/>
           <w:szCs w:val="32"/>
           <w:lang w:eastAsia="hu-HU"/>
@@ -391,6 +392,7 @@
         <w:rPr>
           <w:noProof/>
         </w:rPr>
+        <w:lastRenderedPageBreak/>
         <mc:AlternateContent>
           <mc:Choice Requires="wps">
             <w:drawing>
@@ -461,7 +463,7 @@
                               </w:rPr>
                               <w:fldChar w:fldCharType="separate"/>
                             </w:r>
-                            <w:bookmarkStart w:id="10" w:name="_Toc127811349"/>
+                            <w:bookmarkStart w:id="11" w:name="_Toc128052181"/>
                             <w:r>
                               <w:rPr>
                                 <w:noProof/>
@@ -485,7 +487,7 @@
                               </w:rPr>
                               <w:t>. ábra Kutatások</w:t>
                             </w:r>
-                            <w:bookmarkEnd w:id="10"/>
+                            <w:bookmarkEnd w:id="11"/>
                           </w:p>
                         </w:txbxContent>
                       </wps:txbx>
@@ -503,7 +505,7 @@
           </mc:Choice>
           <mc:Fallback>
             <w:pict>
-              <v:shape w14:anchorId="7D1F8872" id="Szövegdoboz 14" o:spid="_x0000_s1027" type="#_x0000_t202" style="position:absolute;left:0;text-align:left;margin-left:162.6pt;margin-top:383.4pt;width:285pt;height:.05pt;z-index:251673600;visibility:visible;mso-wrap-style:square;mso-wrap-distance-left:9pt;mso-wrap-distance-top:0;mso-wrap-distance-right:9pt;mso-wrap-distance-bottom:0;mso-position-horizontal:absolute;mso-position-horizontal-relative:text;mso-position-vertical:absolute;mso-position-vertical-relative:text;v-text-anchor:top" o:gfxdata="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" stroked="f">
+              <v:shape w14:anchorId="7D1F8872" id="Szövegdoboz 14" o:spid="_x0000_s1027" type="#_x0000_t202" style="position:absolute;left:0;text-align:left;margin-left:162.6pt;margin-top:383.4pt;width:285pt;height:.05pt;z-index:251673600;visibility:visible;mso-wrap-style:square;mso-wrap-distance-left:9pt;mso-wrap-distance-top:0;mso-wrap-distance-right:9pt;mso-wrap-distance-bottom:0;mso-position-horizontal:absolute;mso-position-horizontal-relative:text;mso-position-vertical:absolute;mso-position-vertical-relative:text;v-text-anchor:top" o:gfxdata="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" stroked="f">
                 <v:textbox style="mso-fit-shape-to-text:t" inset="0,0,0,0">
                   <w:txbxContent>
                     <w:p>
@@ -539,7 +541,7 @@
                         </w:rPr>
                         <w:fldChar w:fldCharType="separate"/>
                       </w:r>
-                      <w:bookmarkStart w:id="11" w:name="_Toc127811349"/>
+                      <w:bookmarkStart w:id="12" w:name="_Toc128052181"/>
                       <w:r>
                         <w:rPr>
                           <w:noProof/>
@@ -563,7 +565,7 @@
                         </w:rPr>
                         <w:t>. ábra Kutatások</w:t>
                       </w:r>
-                      <w:bookmarkEnd w:id="11"/>
+                      <w:bookmarkEnd w:id="12"/>
                     </w:p>
                   </w:txbxContent>
                 </v:textbox>
@@ -860,15 +862,15 @@
     <w:p>
       <w:pPr>
         <w:pStyle w:val="Cmsor2"/>
-        <w:spacing w:before="0" w:beforeAutospacing="0" w:after="240" w:afterAutospacing="0"/>
+        <w:spacing w:before="0" w:beforeAutospacing="0"/>
       </w:pPr>
-      <w:bookmarkStart w:id="12" w:name="_Toc127810541"/>
-      <w:bookmarkStart w:id="13" w:name="_Toc127810605"/>
+      <w:bookmarkStart w:id="13" w:name="_Toc127810541"/>
+      <w:bookmarkStart w:id="14" w:name="_Toc128052161"/>
       <w:r>
         <w:t>Hivatalosan is betegség</w:t>
       </w:r>
-      <w:bookmarkEnd w:id="12"/>
       <w:bookmarkEnd w:id="13"/>
+      <w:bookmarkEnd w:id="14"/>
     </w:p>
     <w:p>
       <w:pPr>
@@ -882,6 +884,7 @@
         <w:rPr>
           <w:noProof/>
         </w:rPr>
+        <w:lastRenderedPageBreak/>
         <mc:AlternateContent>
           <mc:Choice Requires="wps">
             <w:drawing>
@@ -948,7 +951,7 @@
                               </w:rPr>
                               <w:fldChar w:fldCharType="separate"/>
                             </w:r>
-                            <w:bookmarkStart w:id="14" w:name="_Toc127811350"/>
+                            <w:bookmarkStart w:id="15" w:name="_Toc128052182"/>
                             <w:r>
                               <w:rPr>
                                 <w:noProof/>
@@ -971,7 +974,7 @@
                               </w:rPr>
                               <w:t>. ábra Hivatalosan is betegség</w:t>
                             </w:r>
-                            <w:bookmarkEnd w:id="14"/>
+                            <w:bookmarkEnd w:id="15"/>
                           </w:p>
                         </w:txbxContent>
                       </wps:txbx>
@@ -989,7 +992,7 @@
           </mc:Choice>
           <mc:Fallback>
             <w:pict>
-              <v:shape w14:anchorId="76D2795D" id="Szövegdoboz 15" o:spid="_x0000_s1028" type="#_x0000_t202" style="position:absolute;left:0;text-align:left;margin-left:138.15pt;margin-top:315.95pt;width:340.5pt;height:.05pt;z-index:251675648;visibility:visible;mso-wrap-style:square;mso-wrap-distance-left:9pt;mso-wrap-distance-top:0;mso-wrap-distance-right:9pt;mso-wrap-distance-bottom:0;mso-position-horizontal:absolute;mso-position-horizontal-relative:text;mso-position-vertical:absolute;mso-position-vertical-relative:text;v-text-anchor:top" o:gfxdata="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" stroked="f">
+              <v:shape w14:anchorId="76D2795D" id="Szövegdoboz 15" o:spid="_x0000_s1028" type="#_x0000_t202" style="position:absolute;left:0;text-align:left;margin-left:138.15pt;margin-top:315.95pt;width:340.5pt;height:.05pt;z-index:251675648;visibility:visible;mso-wrap-style:square;mso-wrap-distance-left:9pt;mso-wrap-distance-top:0;mso-wrap-distance-right:9pt;mso-wrap-distance-bottom:0;mso-position-horizontal:absolute;mso-position-horizontal-relative:text;mso-position-vertical:absolute;mso-position-vertical-relative:text;v-text-anchor:top" o:gfxdata="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" stroked="f">
                 <v:textbox style="mso-fit-shape-to-text:t" inset="0,0,0,0">
                   <w:txbxContent>
                     <w:p>
@@ -1021,7 +1024,7 @@
                         </w:rPr>
                         <w:fldChar w:fldCharType="separate"/>
                       </w:r>
-                      <w:bookmarkStart w:id="15" w:name="_Toc127811350"/>
+                      <w:bookmarkStart w:id="16" w:name="_Toc128052182"/>
                       <w:r>
                         <w:rPr>
                           <w:noProof/>
@@ -1044,7 +1047,7 @@
                         </w:rPr>
                         <w:t>. ábra Hivatalosan is betegség</w:t>
                       </w:r>
-                      <w:bookmarkEnd w:id="15"/>
+                      <w:bookmarkEnd w:id="16"/>
                     </w:p>
                   </w:txbxContent>
                 </v:textbox>
@@ -1055,6 +1058,9 @@
         </mc:AlternateContent>
       </w:r>
       <w:r>
+        <w:rPr>
+          <w:noProof/>
+        </w:rPr>
         <w:drawing>
           <wp:anchor distT="0" distB="0" distL="114300" distR="114300" simplePos="0" relativeHeight="251660288" behindDoc="0" locked="0" layoutInCell="1" allowOverlap="1" wp14:anchorId="5DC77148" wp14:editId="700A480B">
             <wp:simplePos x="0" y="0"/>
@@ -1161,19 +1167,20 @@
       <w:pPr>
         <w:pStyle w:val="Cmsor2"/>
       </w:pPr>
-      <w:bookmarkStart w:id="16" w:name="_Toc127810542"/>
-      <w:bookmarkStart w:id="17" w:name="_Toc127810606"/>
+      <w:bookmarkStart w:id="17" w:name="_Toc127810542"/>
+      <w:bookmarkStart w:id="18" w:name="_Toc128052162"/>
       <w:r>
         <w:t>Tudnivalók</w:t>
       </w:r>
-      <w:bookmarkEnd w:id="16"/>
       <w:bookmarkEnd w:id="17"/>
+      <w:bookmarkEnd w:id="18"/>
     </w:p>
     <w:p>
       <w:r>
         <w:rPr>
           <w:noProof/>
         </w:rPr>
+        <w:lastRenderedPageBreak/>
         <mc:AlternateContent>
           <mc:Choice Requires="wps">
             <w:drawing>
@@ -1244,7 +1251,7 @@
                               </w:rPr>
                               <w:fldChar w:fldCharType="separate"/>
                             </w:r>
-                            <w:bookmarkStart w:id="18" w:name="_Toc127811351"/>
+                            <w:bookmarkStart w:id="19" w:name="_Toc128052183"/>
                             <w:r>
                               <w:rPr>
                                 <w:noProof/>
@@ -1268,7 +1275,7 @@
                               </w:rPr>
                               <w:t>. ábra Tudnivalók</w:t>
                             </w:r>
-                            <w:bookmarkEnd w:id="18"/>
+                            <w:bookmarkEnd w:id="19"/>
                           </w:p>
                         </w:txbxContent>
                       </wps:txbx>
@@ -1286,7 +1293,7 @@
           </mc:Choice>
           <mc:Fallback>
             <w:pict>
-              <v:shape w14:anchorId="25274A02" id="Szövegdoboz 16" o:spid="_x0000_s1029" type="#_x0000_t202" style="position:absolute;left:0;text-align:left;margin-left:134.15pt;margin-top:265.6pt;width:319.6pt;height:.05pt;z-index:251677696;visibility:visible;mso-wrap-style:square;mso-wrap-distance-left:9pt;mso-wrap-distance-top:0;mso-wrap-distance-right:9pt;mso-wrap-distance-bottom:0;mso-position-horizontal:absolute;mso-position-horizontal-relative:text;mso-position-vertical:absolute;mso-position-vertical-relative:text;v-text-anchor:top" o:gfxdata="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" stroked="f">
+              <v:shape w14:anchorId="25274A02" id="Szövegdoboz 16" o:spid="_x0000_s1029" type="#_x0000_t202" style="position:absolute;left:0;text-align:left;margin-left:134.15pt;margin-top:265.6pt;width:319.6pt;height:.05pt;z-index:251677696;visibility:visible;mso-wrap-style:square;mso-wrap-distance-left:9pt;mso-wrap-distance-top:0;mso-wrap-distance-right:9pt;mso-wrap-distance-bottom:0;mso-position-horizontal:absolute;mso-position-horizontal-relative:text;mso-position-vertical:absolute;mso-position-vertical-relative:text;v-text-anchor:top" o:gfxdata="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" stroked="f">
                 <v:textbox style="mso-fit-shape-to-text:t" inset="0,0,0,0">
                   <w:txbxContent>
                     <w:p>
@@ -1322,7 +1329,7 @@
                         </w:rPr>
                         <w:fldChar w:fldCharType="separate"/>
                       </w:r>
-                      <w:bookmarkStart w:id="19" w:name="_Toc127811351"/>
+                      <w:bookmarkStart w:id="20" w:name="_Toc128052183"/>
                       <w:r>
                         <w:rPr>
                           <w:noProof/>
@@ -1346,7 +1353,7 @@
                         </w:rPr>
                         <w:t>. ábra Tudnivalók</w:t>
                       </w:r>
-                      <w:bookmarkEnd w:id="19"/>
+                      <w:bookmarkEnd w:id="20"/>
                     </w:p>
                   </w:txbxContent>
                 </v:textbox>
@@ -1460,25 +1467,25 @@
         </w:numPr>
         <w:spacing w:after="360"/>
       </w:pPr>
-      <w:bookmarkStart w:id="20" w:name="_Toc127810543"/>
-      <w:bookmarkStart w:id="21" w:name="_Toc127810607"/>
+      <w:bookmarkStart w:id="21" w:name="_Toc127810543"/>
+      <w:bookmarkStart w:id="22" w:name="_Toc128052163"/>
       <w:r>
         <w:t>Kialakulása</w:t>
       </w:r>
-      <w:bookmarkEnd w:id="20"/>
       <w:bookmarkEnd w:id="21"/>
+      <w:bookmarkEnd w:id="22"/>
     </w:p>
     <w:p>
       <w:pPr>
         <w:pStyle w:val="Cmsor2"/>
       </w:pPr>
-      <w:bookmarkStart w:id="22" w:name="_Toc127810544"/>
-      <w:bookmarkStart w:id="23" w:name="_Toc127810608"/>
+      <w:bookmarkStart w:id="23" w:name="_Toc127810544"/>
+      <w:bookmarkStart w:id="24" w:name="_Toc128052164"/>
       <w:r>
         <w:t>Kialakulása</w:t>
       </w:r>
-      <w:bookmarkEnd w:id="22"/>
       <w:bookmarkEnd w:id="23"/>
+      <w:bookmarkEnd w:id="24"/>
     </w:p>
     <w:p>
       <w:pPr>
@@ -1490,6 +1497,7 @@
         <w:rPr>
           <w:noProof/>
         </w:rPr>
+        <w:lastRenderedPageBreak/>
         <mc:AlternateContent>
           <mc:Choice Requires="wps">
             <w:drawing>
@@ -1560,7 +1568,7 @@
                               </w:rPr>
                               <w:fldChar w:fldCharType="separate"/>
                             </w:r>
-                            <w:bookmarkStart w:id="24" w:name="_Toc127811352"/>
+                            <w:bookmarkStart w:id="25" w:name="_Toc128052184"/>
                             <w:r>
                               <w:rPr>
                                 <w:noProof/>
@@ -1584,7 +1592,7 @@
                               </w:rPr>
                               <w:t>. ábra Kialakulása</w:t>
                             </w:r>
-                            <w:bookmarkEnd w:id="24"/>
+                            <w:bookmarkEnd w:id="25"/>
                           </w:p>
                         </w:txbxContent>
                       </wps:txbx>
@@ -1602,7 +1610,7 @@
           </mc:Choice>
           <mc:Fallback>
             <w:pict>
-              <v:shape w14:anchorId="5A03BAE4" id="Szövegdoboz 17" o:spid="_x0000_s1030" type="#_x0000_t202" style="position:absolute;left:0;text-align:left;margin-left:164.15pt;margin-top:321.8pt;width:306pt;height:.05pt;z-index:251679744;visibility:visible;mso-wrap-style:square;mso-wrap-distance-left:9pt;mso-wrap-distance-top:0;mso-wrap-distance-right:9pt;mso-wrap-distance-bottom:0;mso-position-horizontal:absolute;mso-position-horizontal-relative:text;mso-position-vertical:absolute;mso-position-vertical-relative:text;v-text-anchor:top" o:gfxdata="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" stroked="f">
+              <v:shape w14:anchorId="5A03BAE4" id="Szövegdoboz 17" o:spid="_x0000_s1030" type="#_x0000_t202" style="position:absolute;left:0;text-align:left;margin-left:164.15pt;margin-top:321.8pt;width:306pt;height:.05pt;z-index:251679744;visibility:visible;mso-wrap-style:square;mso-wrap-distance-left:9pt;mso-wrap-distance-top:0;mso-wrap-distance-right:9pt;mso-wrap-distance-bottom:0;mso-position-horizontal:absolute;mso-position-horizontal-relative:text;mso-position-vertical:absolute;mso-position-vertical-relative:text;v-text-anchor:top" o:gfxdata="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" stroked="f">
                 <v:textbox style="mso-fit-shape-to-text:t" inset="0,0,0,0">
                   <w:txbxContent>
                     <w:p>
@@ -1638,7 +1646,7 @@
                         </w:rPr>
                         <w:fldChar w:fldCharType="separate"/>
                       </w:r>
-                      <w:bookmarkStart w:id="25" w:name="_Toc127811352"/>
+                      <w:bookmarkStart w:id="26" w:name="_Toc128052184"/>
                       <w:r>
                         <w:rPr>
                           <w:noProof/>
@@ -1662,7 +1670,7 @@
                         </w:rPr>
                         <w:t>. ábra Kialakulása</w:t>
                       </w:r>
-                      <w:bookmarkEnd w:id="25"/>
+                      <w:bookmarkEnd w:id="26"/>
                     </w:p>
                   </w:txbxContent>
                 </v:textbox>
@@ -1841,13 +1849,13 @@
       <w:pPr>
         <w:pStyle w:val="Cmsor2"/>
       </w:pPr>
-      <w:bookmarkStart w:id="26" w:name="_Toc127810545"/>
-      <w:bookmarkStart w:id="27" w:name="_Toc127810609"/>
+      <w:bookmarkStart w:id="27" w:name="_Toc127810545"/>
+      <w:bookmarkStart w:id="28" w:name="_Toc128052165"/>
       <w:r>
         <w:t>Jelek, amikből játékfüggőségre következtethetünk</w:t>
       </w:r>
-      <w:bookmarkEnd w:id="26"/>
       <w:bookmarkEnd w:id="27"/>
+      <w:bookmarkEnd w:id="28"/>
     </w:p>
     <w:p>
       <w:pPr>
@@ -1859,6 +1867,7 @@
         <w:rPr>
           <w:noProof/>
         </w:rPr>
+        <w:lastRenderedPageBreak/>
         <mc:AlternateContent>
           <mc:Choice Requires="wps">
             <w:drawing>
@@ -1929,7 +1938,7 @@
                               </w:rPr>
                               <w:fldChar w:fldCharType="separate"/>
                             </w:r>
-                            <w:bookmarkStart w:id="28" w:name="_Toc127811353"/>
+                            <w:bookmarkStart w:id="29" w:name="_Toc128052185"/>
                             <w:r>
                               <w:rPr>
                                 <w:noProof/>
@@ -1953,7 +1962,7 @@
                               </w:rPr>
                               <w:t>. ábra Jelek, amikből játékfüggőségre következtethetünk</w:t>
                             </w:r>
-                            <w:bookmarkEnd w:id="28"/>
+                            <w:bookmarkEnd w:id="29"/>
                           </w:p>
                         </w:txbxContent>
                       </wps:txbx>
@@ -1971,7 +1980,7 @@
           </mc:Choice>
           <mc:Fallback>
             <w:pict>
-              <v:shape w14:anchorId="6CD9008C" id="Szövegdoboz 18" o:spid="_x0000_s1031" type="#_x0000_t202" style="position:absolute;left:0;text-align:left;margin-left:214.65pt;margin-top:436.6pt;width:286pt;height:.05pt;z-index:251681792;visibility:visible;mso-wrap-style:square;mso-wrap-distance-left:9pt;mso-wrap-distance-top:0;mso-wrap-distance-right:9pt;mso-wrap-distance-bottom:0;mso-position-horizontal:absolute;mso-position-horizontal-relative:text;mso-position-vertical:absolute;mso-position-vertical-relative:text;v-text-anchor:top" o:gfxdata="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" stroked="f">
+              <v:shape w14:anchorId="6CD9008C" id="Szövegdoboz 18" o:spid="_x0000_s1031" type="#_x0000_t202" style="position:absolute;left:0;text-align:left;margin-left:214.65pt;margin-top:436.6pt;width:286pt;height:.05pt;z-index:251681792;visibility:visible;mso-wrap-style:square;mso-wrap-distance-left:9pt;mso-wrap-distance-top:0;mso-wrap-distance-right:9pt;mso-wrap-distance-bottom:0;mso-position-horizontal:absolute;mso-position-horizontal-relative:text;mso-position-vertical:absolute;mso-position-vertical-relative:text;v-text-anchor:top" o:gfxdata="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" stroked="f">
                 <v:textbox style="mso-fit-shape-to-text:t" inset="0,0,0,0">
                   <w:txbxContent>
                     <w:p>
@@ -2007,7 +2016,7 @@
                         </w:rPr>
                         <w:fldChar w:fldCharType="separate"/>
                       </w:r>
-                      <w:bookmarkStart w:id="29" w:name="_Toc127811353"/>
+                      <w:bookmarkStart w:id="30" w:name="_Toc128052185"/>
                       <w:r>
                         <w:rPr>
                           <w:noProof/>
@@ -2031,7 +2040,7 @@
                         </w:rPr>
                         <w:t>. ábra Jelek, amikből játékfüggőségre következtethetünk</w:t>
                       </w:r>
-                      <w:bookmarkEnd w:id="29"/>
+                      <w:bookmarkEnd w:id="30"/>
                     </w:p>
                   </w:txbxContent>
                 </v:textbox>
@@ -2178,25 +2187,25 @@
         </w:numPr>
         <w:spacing w:after="360"/>
       </w:pPr>
-      <w:bookmarkStart w:id="30" w:name="_Toc127810546"/>
-      <w:bookmarkStart w:id="31" w:name="_Toc127810610"/>
+      <w:bookmarkStart w:id="31" w:name="_Toc127810546"/>
+      <w:bookmarkStart w:id="32" w:name="_Toc128052166"/>
       <w:r>
         <w:t>Kezelése</w:t>
       </w:r>
-      <w:bookmarkEnd w:id="30"/>
       <w:bookmarkEnd w:id="31"/>
+      <w:bookmarkEnd w:id="32"/>
     </w:p>
     <w:p>
       <w:pPr>
         <w:pStyle w:val="Cmsor2"/>
       </w:pPr>
-      <w:bookmarkStart w:id="32" w:name="_Toc127810547"/>
-      <w:bookmarkStart w:id="33" w:name="_Toc127810611"/>
+      <w:bookmarkStart w:id="33" w:name="_Toc127810547"/>
+      <w:bookmarkStart w:id="34" w:name="_Toc128052167"/>
       <w:r>
         <w:t>A játékfüggőség gyógyulási esélyei</w:t>
       </w:r>
-      <w:bookmarkEnd w:id="32"/>
       <w:bookmarkEnd w:id="33"/>
+      <w:bookmarkEnd w:id="34"/>
     </w:p>
     <w:p>
       <w:pPr>
@@ -2208,6 +2217,7 @@
         <w:rPr>
           <w:noProof/>
         </w:rPr>
+        <w:lastRenderedPageBreak/>
         <mc:AlternateContent>
           <mc:Choice Requires="wps">
             <w:drawing>
@@ -2278,7 +2288,7 @@
                               </w:rPr>
                               <w:fldChar w:fldCharType="separate"/>
                             </w:r>
-                            <w:bookmarkStart w:id="34" w:name="_Toc127811354"/>
+                            <w:bookmarkStart w:id="35" w:name="_Toc128052186"/>
                             <w:r>
                               <w:rPr>
                                 <w:noProof/>
@@ -2302,7 +2312,7 @@
                               </w:rPr>
                               <w:t>. ábra A játékfüggőség gyógyulási esélyei</w:t>
                             </w:r>
-                            <w:bookmarkEnd w:id="34"/>
+                            <w:bookmarkEnd w:id="35"/>
                           </w:p>
                         </w:txbxContent>
                       </wps:txbx>
@@ -2320,7 +2330,7 @@
           </mc:Choice>
           <mc:Fallback>
             <w:pict>
-              <v:shape w14:anchorId="1AACC4F0" id="Szövegdoboz 19" o:spid="_x0000_s1032" type="#_x0000_t202" style="position:absolute;left:0;text-align:left;margin-left:186.15pt;margin-top:208.1pt;width:254.6pt;height:.05pt;z-index:251683840;visibility:visible;mso-wrap-style:square;mso-wrap-distance-left:9pt;mso-wrap-distance-top:0;mso-wrap-distance-right:9pt;mso-wrap-distance-bottom:0;mso-position-horizontal:absolute;mso-position-horizontal-relative:text;mso-position-vertical:absolute;mso-position-vertical-relative:text;v-text-anchor:top" o:gfxdata="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" stroked="f">
+              <v:shape w14:anchorId="1AACC4F0" id="Szövegdoboz 19" o:spid="_x0000_s1032" type="#_x0000_t202" style="position:absolute;left:0;text-align:left;margin-left:186.15pt;margin-top:208.1pt;width:254.6pt;height:.05pt;z-index:251683840;visibility:visible;mso-wrap-style:square;mso-wrap-distance-left:9pt;mso-wrap-distance-top:0;mso-wrap-distance-right:9pt;mso-wrap-distance-bottom:0;mso-position-horizontal:absolute;mso-position-horizontal-relative:text;mso-position-vertical:absolute;mso-position-vertical-relative:text;v-text-anchor:top" o:gfxdata="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" stroked="f">
                 <v:textbox style="mso-fit-shape-to-text:t" inset="0,0,0,0">
                   <w:txbxContent>
                     <w:p>
@@ -2356,7 +2366,7 @@
                         </w:rPr>
                         <w:fldChar w:fldCharType="separate"/>
                       </w:r>
-                      <w:bookmarkStart w:id="35" w:name="_Toc127811354"/>
+                      <w:bookmarkStart w:id="36" w:name="_Toc128052186"/>
                       <w:r>
                         <w:rPr>
                           <w:noProof/>
@@ -2380,7 +2390,7 @@
                         </w:rPr>
                         <w:t>. ábra A játékfüggőség gyógyulási esélyei</w:t>
                       </w:r>
-                      <w:bookmarkEnd w:id="35"/>
+                      <w:bookmarkEnd w:id="36"/>
                     </w:p>
                   </w:txbxContent>
                 </v:textbox>
@@ -2586,13 +2596,13 @@
       <w:pPr>
         <w:pStyle w:val="Cmsor2"/>
       </w:pPr>
-      <w:bookmarkStart w:id="36" w:name="_Toc127810548"/>
-      <w:bookmarkStart w:id="37" w:name="_Toc127810612"/>
+      <w:bookmarkStart w:id="37" w:name="_Toc127810548"/>
+      <w:bookmarkStart w:id="38" w:name="_Toc128052168"/>
       <w:r>
         <w:t>EFT Gyógymód</w:t>
       </w:r>
-      <w:bookmarkEnd w:id="36"/>
       <w:bookmarkEnd w:id="37"/>
+      <w:bookmarkEnd w:id="38"/>
     </w:p>
     <w:p>
       <w:pPr>
@@ -2676,7 +2686,7 @@
                               </w:rPr>
                               <w:fldChar w:fldCharType="separate"/>
                             </w:r>
-                            <w:bookmarkStart w:id="38" w:name="_Toc127811355"/>
+                            <w:bookmarkStart w:id="39" w:name="_Toc128052187"/>
                             <w:r>
                               <w:rPr>
                                 <w:noProof/>
@@ -2700,7 +2710,7 @@
                               </w:rPr>
                               <w:t>. ábra EFT Gyógymód</w:t>
                             </w:r>
-                            <w:bookmarkEnd w:id="38"/>
+                            <w:bookmarkEnd w:id="39"/>
                           </w:p>
                         </w:txbxContent>
                       </wps:txbx>
@@ -2718,7 +2728,7 @@
           </mc:Choice>
           <mc:Fallback>
             <w:pict>
-              <v:shape w14:anchorId="6D48AED2" id="Szövegdoboz 20" o:spid="_x0000_s1033" type="#_x0000_t202" style="position:absolute;left:0;text-align:left;margin-left:154.85pt;margin-top:266.4pt;width:294.25pt;height:.05pt;z-index:251685888;visibility:visible;mso-wrap-style:square;mso-wrap-distance-left:9pt;mso-wrap-distance-top:0;mso-wrap-distance-right:9pt;mso-wrap-distance-bottom:0;mso-position-horizontal:absolute;mso-position-horizontal-relative:text;mso-position-vertical:absolute;mso-position-vertical-relative:text;v-text-anchor:top" o:gfxdata="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" stroked="f">
+              <v:shape w14:anchorId="6D48AED2" id="Szövegdoboz 20" o:spid="_x0000_s1033" type="#_x0000_t202" style="position:absolute;left:0;text-align:left;margin-left:154.85pt;margin-top:266.4pt;width:294.25pt;height:.05pt;z-index:251685888;visibility:visible;mso-wrap-style:square;mso-wrap-distance-left:9pt;mso-wrap-distance-top:0;mso-wrap-distance-right:9pt;mso-wrap-distance-bottom:0;mso-position-horizontal:absolute;mso-position-horizontal-relative:text;mso-position-vertical:absolute;mso-position-vertical-relative:text;v-text-anchor:top" o:gfxdata="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" stroked="f">
                 <v:textbox style="mso-fit-shape-to-text:t" inset="0,0,0,0">
                   <w:txbxContent>
                     <w:p>
@@ -2754,7 +2764,7 @@
                         </w:rPr>
                         <w:fldChar w:fldCharType="separate"/>
                       </w:r>
-                      <w:bookmarkStart w:id="39" w:name="_Toc127811355"/>
+                      <w:bookmarkStart w:id="40" w:name="_Toc128052187"/>
                       <w:r>
                         <w:rPr>
                           <w:noProof/>
@@ -2778,7 +2788,7 @@
                         </w:rPr>
                         <w:t>. ábra EFT Gyógymód</w:t>
                       </w:r>
-                      <w:bookmarkEnd w:id="39"/>
+                      <w:bookmarkEnd w:id="40"/>
                     </w:p>
                   </w:txbxContent>
                 </v:textbox>
@@ -3028,7 +3038,16 @@
           <w:color w:val="000000" w:themeColor="text1"/>
           <w:shd w:val="clear" w:color="auto" w:fill="FFFFFF" w:themeFill="background1"/>
         </w:rPr>
-        <w:t>Gary Craig ezért azt tűzte ki célul, hogy olyan lehetőséget találjon, amivel képesek vagyunk elhagyni a félelmeinket, vagy más negatív érzelmeinket, felülemelkedhetünk korlátozó hiedelmeinken, vagy azokon a múltbeli traumáinkon, amelyek nem engedik, hogy tovább lépjünk.</w:t>
+        <w:t xml:space="preserve">Gary Craig ezért azt tűzte ki </w:t>
+      </w:r>
+      <w:r>
+        <w:rPr>
+          <w:rFonts w:cs="Courier New"/>
+          <w:color w:val="000000" w:themeColor="text1"/>
+          <w:shd w:val="clear" w:color="auto" w:fill="FFFFFF" w:themeFill="background1"/>
+        </w:rPr>
+        <w:lastRenderedPageBreak/>
+        <w:t>célul, hogy olyan lehetőséget találjon, amivel képesek vagyunk elhagyni a félelmeinket, vagy más negatív érzelmeinket, felülemelkedhetünk korlátozó hiedelmeinken, vagy azokon a múltbeli traumáinkon, amelyek nem engedik, hogy tovább lépjünk.</w:t>
       </w:r>
       <w:r>
         <w:rPr>
@@ -3123,13 +3142,13 @@
       <w:pPr>
         <w:pStyle w:val="Cmsor2"/>
       </w:pPr>
-      <w:bookmarkStart w:id="40" w:name="_Toc127810549"/>
-      <w:bookmarkStart w:id="41" w:name="_Toc127810613"/>
+      <w:bookmarkStart w:id="41" w:name="_Toc127810549"/>
+      <w:bookmarkStart w:id="42" w:name="_Toc128052169"/>
       <w:r>
         <w:t>Családi segítség</w:t>
       </w:r>
-      <w:bookmarkEnd w:id="40"/>
       <w:bookmarkEnd w:id="41"/>
+      <w:bookmarkEnd w:id="42"/>
     </w:p>
     <w:p>
       <w:pPr>
@@ -3211,7 +3230,7 @@
                               </w:rPr>
                               <w:fldChar w:fldCharType="separate"/>
                             </w:r>
-                            <w:bookmarkStart w:id="42" w:name="_Toc127811356"/>
+                            <w:bookmarkStart w:id="43" w:name="_Toc128052188"/>
                             <w:r>
                               <w:rPr>
                                 <w:noProof/>
@@ -3235,7 +3254,7 @@
                               </w:rPr>
                               <w:t>. ábra Családi segítség</w:t>
                             </w:r>
-                            <w:bookmarkEnd w:id="42"/>
+                            <w:bookmarkEnd w:id="43"/>
                           </w:p>
                         </w:txbxContent>
                       </wps:txbx>
@@ -3253,7 +3272,7 @@
           </mc:Choice>
           <mc:Fallback>
             <w:pict>
-              <v:shape w14:anchorId="66104AB9" id="Szövegdoboz 21" o:spid="_x0000_s1034" type="#_x0000_t202" style="position:absolute;left:0;text-align:left;margin-left:194.15pt;margin-top:232.45pt;width:262.5pt;height:.05pt;z-index:251687936;visibility:visible;mso-wrap-style:square;mso-wrap-distance-left:9pt;mso-wrap-distance-top:0;mso-wrap-distance-right:9pt;mso-wrap-distance-bottom:0;mso-position-horizontal:absolute;mso-position-horizontal-relative:text;mso-position-vertical:absolute;mso-position-vertical-relative:text;v-text-anchor:top" o:gfxdata="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" stroked="f">
+              <v:shape w14:anchorId="66104AB9" id="Szövegdoboz 21" o:spid="_x0000_s1034" type="#_x0000_t202" style="position:absolute;left:0;text-align:left;margin-left:194.15pt;margin-top:232.45pt;width:262.5pt;height:.05pt;z-index:251687936;visibility:visible;mso-wrap-style:square;mso-wrap-distance-left:9pt;mso-wrap-distance-top:0;mso-wrap-distance-right:9pt;mso-wrap-distance-bottom:0;mso-position-horizontal:absolute;mso-position-horizontal-relative:text;mso-position-vertical:absolute;mso-position-vertical-relative:text;v-text-anchor:top" o:gfxdata="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" stroked="f">
                 <v:textbox style="mso-fit-shape-to-text:t" inset="0,0,0,0">
                   <w:txbxContent>
                     <w:p>
@@ -3289,7 +3308,7 @@
                         </w:rPr>
                         <w:fldChar w:fldCharType="separate"/>
                       </w:r>
-                      <w:bookmarkStart w:id="43" w:name="_Toc127811356"/>
+                      <w:bookmarkStart w:id="44" w:name="_Toc128052188"/>
                       <w:r>
                         <w:rPr>
                           <w:noProof/>
@@ -3313,7 +3332,7 @@
                         </w:rPr>
                         <w:t>. ábra Családi segítség</w:t>
                       </w:r>
-                      <w:bookmarkEnd w:id="43"/>
+                      <w:bookmarkEnd w:id="44"/>
                     </w:p>
                   </w:txbxContent>
                 </v:textbox>
@@ -3430,13 +3449,7 @@
         <w:rPr>
           <w:lang w:eastAsia="hu-HU"/>
         </w:rPr>
-        <w:t>önbizalomra, romló tanulmányi eredményre, sokszor labilis lelki állapotra</w:t>
-      </w:r>
-      <w:r>
-        <w:rPr>
-          <w:lang w:eastAsia="hu-HU"/>
-        </w:rPr>
-        <w:t>.</w:t>
+        <w:t>önbizalomra, romló tanulmányi eredményre, sokszor labilis lelki állapotra.</w:t>
       </w:r>
       <w:r>
         <w:rPr>
@@ -3669,8 +3682,8 @@
           <w:lang w:eastAsia="hu-HU"/>
         </w:rPr>
       </w:pPr>
-      <w:bookmarkStart w:id="44" w:name="_Toc127810550"/>
-      <w:bookmarkStart w:id="45" w:name="_Toc127810614"/>
+      <w:bookmarkStart w:id="45" w:name="_Toc127810550"/>
+      <w:bookmarkStart w:id="46" w:name="_Toc128052170"/>
       <w:r>
         <w:rPr>
           <w:rFonts w:eastAsia="Times New Roman"/>
@@ -3678,20 +3691,20 @@
         </w:rPr>
         <w:t>Következményei</w:t>
       </w:r>
-      <w:bookmarkEnd w:id="44"/>
       <w:bookmarkEnd w:id="45"/>
+      <w:bookmarkEnd w:id="46"/>
     </w:p>
     <w:p>
       <w:pPr>
         <w:pStyle w:val="Cmsor2"/>
       </w:pPr>
-      <w:bookmarkStart w:id="46" w:name="_Toc127810551"/>
-      <w:bookmarkStart w:id="47" w:name="_Toc127810615"/>
+      <w:bookmarkStart w:id="47" w:name="_Toc127810551"/>
+      <w:bookmarkStart w:id="48" w:name="_Toc128052171"/>
       <w:r>
         <w:t>Bevezető</w:t>
       </w:r>
-      <w:bookmarkEnd w:id="46"/>
       <w:bookmarkEnd w:id="47"/>
+      <w:bookmarkEnd w:id="48"/>
     </w:p>
     <w:p>
       <w:pPr>
@@ -3715,7 +3728,14 @@
         <w:rPr>
           <w:lang w:eastAsia="hu-HU"/>
         </w:rPr>
-        <w:t xml:space="preserve">emberre. A rövidlátás, szorongás, depresszió, figyelemzavar, alvászavar, elhízás, rossz testtartás </w:t>
+        <w:t xml:space="preserve">emberre. A rövidlátás, szorongás, depresszió, figyelemzavar, alvászavar, elhízás, rossz </w:t>
+      </w:r>
+      <w:r>
+        <w:rPr>
+          <w:lang w:eastAsia="hu-HU"/>
+        </w:rPr>
+        <w:lastRenderedPageBreak/>
+        <w:t xml:space="preserve">testtartás </w:t>
       </w:r>
       <w:r>
         <w:rPr>
@@ -3788,13 +3808,13 @@
       <w:pPr>
         <w:pStyle w:val="Cmsor2"/>
       </w:pPr>
-      <w:bookmarkStart w:id="48" w:name="_Toc127810552"/>
-      <w:bookmarkStart w:id="49" w:name="_Toc127810616"/>
+      <w:bookmarkStart w:id="49" w:name="_Toc127810552"/>
+      <w:bookmarkStart w:id="50" w:name="_Toc128052172"/>
       <w:r>
         <w:t>Elhízás</w:t>
       </w:r>
-      <w:bookmarkEnd w:id="48"/>
       <w:bookmarkEnd w:id="49"/>
+      <w:bookmarkEnd w:id="50"/>
     </w:p>
     <w:p>
       <w:pPr>
@@ -4005,13 +4025,13 @@
       <w:pPr>
         <w:pStyle w:val="Cmsor2"/>
       </w:pPr>
-      <w:bookmarkStart w:id="50" w:name="_Toc127810553"/>
-      <w:bookmarkStart w:id="51" w:name="_Toc127810617"/>
+      <w:bookmarkStart w:id="51" w:name="_Toc127810553"/>
+      <w:bookmarkStart w:id="52" w:name="_Toc128052173"/>
       <w:r>
         <w:t>Álmatlanság</w:t>
       </w:r>
-      <w:bookmarkEnd w:id="50"/>
       <w:bookmarkEnd w:id="51"/>
+      <w:bookmarkEnd w:id="52"/>
     </w:p>
     <w:p>
       <w:pPr>
@@ -4035,13 +4055,7 @@
         <w:rPr>
           <w:lang w:eastAsia="hu-HU"/>
         </w:rPr>
-        <w:t>és számítógépek lehetnek az okok. Norvég kutatók 3 módot találtak az alvás megzavarására</w:t>
-      </w:r>
-      <w:r>
-        <w:rPr>
-          <w:lang w:eastAsia="hu-HU"/>
-        </w:rPr>
-        <w:t>:</w:t>
+        <w:t>és számítógépek lehetnek az okok. Norvég kutatók 3 módot találtak az alvás megzavarására:</w:t>
       </w:r>
       <w:r>
         <w:rPr>
@@ -4175,7 +4189,14 @@
         <w:rPr>
           <w:lang w:eastAsia="hu-HU"/>
         </w:rPr>
-        <w:t xml:space="preserve">Az alvás-ébrenlét ritmusa a </w:t>
+        <w:t xml:space="preserve">Az </w:t>
+      </w:r>
+      <w:r>
+        <w:rPr>
+          <w:lang w:eastAsia="hu-HU"/>
+        </w:rPr>
+        <w:lastRenderedPageBreak/>
+        <w:t xml:space="preserve">alvás-ébrenlét ritmusa a </w:t>
       </w:r>
       <w:r>
         <w:rPr>
@@ -4247,7 +4268,7 @@
                               </w:rPr>
                               <w:fldChar w:fldCharType="separate"/>
                             </w:r>
-                            <w:bookmarkStart w:id="52" w:name="_Toc127811357"/>
+                            <w:bookmarkStart w:id="53" w:name="_Toc128052189"/>
                             <w:r>
                               <w:rPr>
                                 <w:noProof/>
@@ -4270,7 +4291,7 @@
                               </w:rPr>
                               <w:t>. ábra Álmatlanság</w:t>
                             </w:r>
-                            <w:bookmarkEnd w:id="52"/>
+                            <w:bookmarkEnd w:id="53"/>
                           </w:p>
                         </w:txbxContent>
                       </wps:txbx>
@@ -4288,7 +4309,7 @@
           </mc:Choice>
           <mc:Fallback>
             <w:pict>
-              <v:shape w14:anchorId="30FBE25C" id="Szövegdoboz 22" o:spid="_x0000_s1035" type="#_x0000_t202" style="position:absolute;left:0;text-align:left;margin-left:164.6pt;margin-top:201.65pt;width:320.1pt;height:.05pt;z-index:251689984;visibility:visible;mso-wrap-style:square;mso-wrap-distance-left:9pt;mso-wrap-distance-top:0;mso-wrap-distance-right:9pt;mso-wrap-distance-bottom:0;mso-position-horizontal:absolute;mso-position-horizontal-relative:text;mso-position-vertical:absolute;mso-position-vertical-relative:text;v-text-anchor:top" o:gfxdata="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" stroked="f">
+              <v:shape w14:anchorId="30FBE25C" id="Szövegdoboz 22" o:spid="_x0000_s1035" type="#_x0000_t202" style="position:absolute;left:0;text-align:left;margin-left:164.6pt;margin-top:201.65pt;width:320.1pt;height:.05pt;z-index:251689984;visibility:visible;mso-wrap-style:square;mso-wrap-distance-left:9pt;mso-wrap-distance-top:0;mso-wrap-distance-right:9pt;mso-wrap-distance-bottom:0;mso-position-horizontal:absolute;mso-position-horizontal-relative:text;mso-position-vertical:absolute;mso-position-vertical-relative:text;v-text-anchor:top" o:gfxdata="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" stroked="f">
                 <v:textbox style="mso-fit-shape-to-text:t" inset="0,0,0,0">
                   <w:txbxContent>
                     <w:p>
@@ -4320,7 +4341,7 @@
                         </w:rPr>
                         <w:fldChar w:fldCharType="separate"/>
                       </w:r>
-                      <w:bookmarkStart w:id="53" w:name="_Toc127811357"/>
+                      <w:bookmarkStart w:id="54" w:name="_Toc128052189"/>
                       <w:r>
                         <w:rPr>
                           <w:noProof/>
@@ -4343,7 +4364,7 @@
                         </w:rPr>
                         <w:t>. ábra Álmatlanság</w:t>
                       </w:r>
-                      <w:bookmarkEnd w:id="53"/>
+                      <w:bookmarkEnd w:id="54"/>
                     </w:p>
                   </w:txbxContent>
                 </v:textbox>
@@ -4534,13 +4555,13 @@
       <w:pPr>
         <w:pStyle w:val="Cmsor2"/>
       </w:pPr>
-      <w:bookmarkStart w:id="54" w:name="_Toc127810554"/>
-      <w:bookmarkStart w:id="55" w:name="_Toc127810618"/>
+      <w:bookmarkStart w:id="55" w:name="_Toc127810554"/>
+      <w:bookmarkStart w:id="56" w:name="_Toc128052174"/>
       <w:r>
         <w:t>Rossz testtartás és izomvesztés</w:t>
       </w:r>
-      <w:bookmarkEnd w:id="54"/>
       <w:bookmarkEnd w:id="55"/>
+      <w:bookmarkEnd w:id="56"/>
     </w:p>
     <w:p>
       <w:pPr>
@@ -4622,7 +4643,7 @@
                               </w:rPr>
                               <w:fldChar w:fldCharType="separate"/>
                             </w:r>
-                            <w:bookmarkStart w:id="56" w:name="_Toc127811358"/>
+                            <w:bookmarkStart w:id="57" w:name="_Toc128052190"/>
                             <w:r>
                               <w:rPr>
                                 <w:noProof/>
@@ -4660,7 +4681,7 @@
                               </w:rPr>
                               <w:t>z testtartás és izomvesztés</w:t>
                             </w:r>
-                            <w:bookmarkEnd w:id="56"/>
+                            <w:bookmarkEnd w:id="57"/>
                           </w:p>
                         </w:txbxContent>
                       </wps:txbx>
@@ -4681,7 +4702,7 @@
           </mc:Choice>
           <mc:Fallback>
             <w:pict>
-              <v:shape w14:anchorId="641506F7" id="Szövegdoboz 23" o:spid="_x0000_s1036" type="#_x0000_t202" style="position:absolute;left:0;text-align:left;margin-left:306.65pt;margin-top:126.85pt;width:154.8pt;height:50pt;z-index:251692032;visibility:visible;mso-wrap-style:square;mso-height-percent:0;mso-wrap-distance-left:9pt;mso-wrap-distance-top:0;mso-wrap-distance-right:9pt;mso-wrap-distance-bottom:0;mso-position-horizontal:absolute;mso-position-horizontal-relative:text;mso-position-vertical:absolute;mso-position-vertical-relative:text;mso-height-percent:0;mso-height-relative:margin;v-text-anchor:top" o:gfxdata="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" stroked="f">
+              <v:shape w14:anchorId="641506F7" id="Szövegdoboz 23" o:spid="_x0000_s1036" type="#_x0000_t202" style="position:absolute;left:0;text-align:left;margin-left:306.65pt;margin-top:126.85pt;width:154.8pt;height:50pt;z-index:251692032;visibility:visible;mso-wrap-style:square;mso-height-percent:0;mso-wrap-distance-left:9pt;mso-wrap-distance-top:0;mso-wrap-distance-right:9pt;mso-wrap-distance-bottom:0;mso-position-horizontal:absolute;mso-position-horizontal-relative:text;mso-position-vertical:absolute;mso-position-vertical-relative:text;mso-height-percent:0;mso-height-relative:margin;v-text-anchor:top" o:gfxdata="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" stroked="f">
                 <v:textbox inset="0,0,0,0">
                   <w:txbxContent>
                     <w:p>
@@ -4717,7 +4738,7 @@
                         </w:rPr>
                         <w:fldChar w:fldCharType="separate"/>
                       </w:r>
-                      <w:bookmarkStart w:id="57" w:name="_Toc127811358"/>
+                      <w:bookmarkStart w:id="58" w:name="_Toc128052190"/>
                       <w:r>
                         <w:rPr>
                           <w:noProof/>
@@ -4755,7 +4776,7 @@
                         </w:rPr>
                         <w:t>z testtartás és izomvesztés</w:t>
                       </w:r>
-                      <w:bookmarkEnd w:id="57"/>
+                      <w:bookmarkEnd w:id="58"/>
                     </w:p>
                   </w:txbxContent>
                 </v:textbox>
@@ -4893,13 +4914,13 @@
       <w:pPr>
         <w:pStyle w:val="Cmsor2"/>
       </w:pPr>
-      <w:bookmarkStart w:id="58" w:name="_Toc127810555"/>
-      <w:bookmarkStart w:id="59" w:name="_Toc127810619"/>
+      <w:bookmarkStart w:id="59" w:name="_Toc127810555"/>
+      <w:bookmarkStart w:id="60" w:name="_Toc128052175"/>
       <w:r>
         <w:t>Iskolából való lemorzsolódás és munkahely elvesztése</w:t>
       </w:r>
-      <w:bookmarkEnd w:id="58"/>
       <w:bookmarkEnd w:id="59"/>
+      <w:bookmarkEnd w:id="60"/>
     </w:p>
     <w:p>
       <w:pPr>
@@ -4911,6 +4932,7 @@
         <w:rPr>
           <w:noProof/>
         </w:rPr>
+        <w:lastRenderedPageBreak/>
         <mc:AlternateContent>
           <mc:Choice Requires="wps">
             <w:drawing>
@@ -4981,7 +5003,7 @@
                               </w:rPr>
                               <w:fldChar w:fldCharType="separate"/>
                             </w:r>
-                            <w:bookmarkStart w:id="60" w:name="_Toc127811359"/>
+                            <w:bookmarkStart w:id="61" w:name="_Toc128052191"/>
                             <w:r>
                               <w:rPr>
                                 <w:noProof/>
@@ -5005,7 +5027,7 @@
                               </w:rPr>
                               <w:t>. ábra Iskolából való lemorzsolódás és munkahely elvesztése</w:t>
                             </w:r>
-                            <w:bookmarkEnd w:id="60"/>
+                            <w:bookmarkEnd w:id="61"/>
                           </w:p>
                         </w:txbxContent>
                       </wps:txbx>
@@ -5023,7 +5045,7 @@
           </mc:Choice>
           <mc:Fallback>
             <w:pict>
-              <v:shape w14:anchorId="13272475" id="Szövegdoboz 24" o:spid="_x0000_s1037" type="#_x0000_t202" style="position:absolute;left:0;text-align:left;margin-left:192.15pt;margin-top:271.65pt;width:271pt;height:.05pt;z-index:251694080;visibility:visible;mso-wrap-style:square;mso-wrap-distance-left:9pt;mso-wrap-distance-top:0;mso-wrap-distance-right:9pt;mso-wrap-distance-bottom:0;mso-position-horizontal:absolute;mso-position-horizontal-relative:text;mso-position-vertical:absolute;mso-position-vertical-relative:text;v-text-anchor:top" o:gfxdata="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" stroked="f">
+              <v:shape w14:anchorId="13272475" id="Szövegdoboz 24" o:spid="_x0000_s1037" type="#_x0000_t202" style="position:absolute;left:0;text-align:left;margin-left:192.15pt;margin-top:271.65pt;width:271pt;height:.05pt;z-index:251694080;visibility:visible;mso-wrap-style:square;mso-wrap-distance-left:9pt;mso-wrap-distance-top:0;mso-wrap-distance-right:9pt;mso-wrap-distance-bottom:0;mso-position-horizontal:absolute;mso-position-horizontal-relative:text;mso-position-vertical:absolute;mso-position-vertical-relative:text;v-text-anchor:top" o:gfxdata="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" stroked="f">
                 <v:textbox style="mso-fit-shape-to-text:t" inset="0,0,0,0">
                   <w:txbxContent>
                     <w:p>
@@ -5059,7 +5081,7 @@
                         </w:rPr>
                         <w:fldChar w:fldCharType="separate"/>
                       </w:r>
-                      <w:bookmarkStart w:id="61" w:name="_Toc127811359"/>
+                      <w:bookmarkStart w:id="62" w:name="_Toc128052191"/>
                       <w:r>
                         <w:rPr>
                           <w:noProof/>
@@ -5083,7 +5105,7 @@
                         </w:rPr>
                         <w:t>. ábra Iskolából való lemorzsolódás és munkahely elvesztése</w:t>
                       </w:r>
-                      <w:bookmarkEnd w:id="61"/>
+                      <w:bookmarkEnd w:id="62"/>
                     </w:p>
                   </w:txbxContent>
                 </v:textbox>
@@ -5218,13 +5240,13 @@
         </w:numPr>
         <w:spacing w:after="240"/>
       </w:pPr>
-      <w:bookmarkStart w:id="62" w:name="_Toc127810556"/>
-      <w:bookmarkStart w:id="63" w:name="_Toc127810620"/>
+      <w:bookmarkStart w:id="63" w:name="_Toc127810556"/>
+      <w:bookmarkStart w:id="64" w:name="_Toc128052176"/>
       <w:r>
         <w:t>Források</w:t>
       </w:r>
-      <w:bookmarkEnd w:id="62"/>
       <w:bookmarkEnd w:id="63"/>
+      <w:bookmarkEnd w:id="64"/>
     </w:p>
     <w:p>
       <w:r>
@@ -5235,42 +5257,18 @@
           <w:rPr>
             <w:rStyle w:val="Hiperhivatkozs"/>
           </w:rPr>
-          <w:t>divan</w:t>
-        </w:r>
+          <w:t>divany.hu</w:t>
+        </w:r>
+      </w:hyperlink>
+      <w:r>
+        <w:t xml:space="preserve"> és </w:t>
+      </w:r>
+      <w:hyperlink r:id="rId19" w:history="1">
         <w:r>
           <w:rPr>
             <w:rStyle w:val="Hiperhivatkozs"/>
           </w:rPr>
-          <w:t>y</w:t>
-        </w:r>
-        <w:r>
-          <w:rPr>
-            <w:rStyle w:val="Hiperhivatkozs"/>
-          </w:rPr>
-          <w:t>.hu</w:t>
-        </w:r>
-      </w:hyperlink>
-      <w:r>
-        <w:t xml:space="preserve"> és </w:t>
-      </w:r>
-      <w:hyperlink r:id="rId19" w:history="1">
-        <w:r>
-          <w:rPr>
-            <w:rStyle w:val="Hiperhivatkozs"/>
-          </w:rPr>
-          <w:t>24.</w:t>
-        </w:r>
-        <w:r>
-          <w:rPr>
-            <w:rStyle w:val="Hiperhivatkozs"/>
-          </w:rPr>
-          <w:t>h</w:t>
-        </w:r>
-        <w:r>
-          <w:rPr>
-            <w:rStyle w:val="Hiperhivatkozs"/>
-          </w:rPr>
-          <w:t>u</w:t>
+          <w:t>24.hu</w:t>
         </w:r>
       </w:hyperlink>
     </w:p>
@@ -5287,10 +5285,7 @@
         </w:r>
       </w:hyperlink>
       <w:r>
-        <w:t xml:space="preserve"> </w:t>
-      </w:r>
-      <w:r>
-        <w:t xml:space="preserve">és </w:t>
+        <w:t xml:space="preserve"> és </w:t>
       </w:r>
       <w:hyperlink r:id="rId21" w:history="1">
         <w:r>
@@ -5369,11 +5364,11 @@
         <w:pStyle w:val="Cmsor1"/>
         <w:spacing w:before="360" w:after="360"/>
       </w:pPr>
-      <w:bookmarkStart w:id="64" w:name="_Toc127810621"/>
+      <w:bookmarkStart w:id="65" w:name="_Toc128052177"/>
       <w:r>
         <w:t>Tartalomjegyzék:</w:t>
       </w:r>
-      <w:bookmarkEnd w:id="64"/>
+      <w:bookmarkEnd w:id="65"/>
     </w:p>
     <w:sdt>
       <w:sdtPr>
@@ -5385,86 +5380,60 @@
       </w:sdtPr>
       <w:sdtEndPr>
         <w:rPr>
-          <w:rFonts w:ascii="Courier New" w:eastAsiaTheme="minorHAnsi" w:hAnsi="Courier New" w:cstheme="minorBidi"/>
-          <w:b/>
           <w:bCs/>
-          <w:color w:val="auto"/>
-          <w:szCs w:val="22"/>
-          <w:lang w:eastAsia="en-US"/>
         </w:rPr>
       </w:sdtEndPr>
       <w:sdtContent>
         <w:p>
           <w:pPr>
-            <w:pStyle w:val="Tartalomjegyzkcmsora"/>
-            <w:jc w:val="both"/>
+            <w:pStyle w:val="TJ2"/>
             <w:rPr>
               <w:rFonts w:asciiTheme="minorHAnsi" w:eastAsiaTheme="minorEastAsia" w:hAnsiTheme="minorHAnsi"/>
-              <w:b/>
               <w:noProof/>
               <w:sz w:val="22"/>
+              <w:lang w:eastAsia="hu-HU"/>
             </w:rPr>
           </w:pPr>
           <w:r>
+            <w:rPr>
+              <w:rFonts w:asciiTheme="majorHAnsi" w:eastAsiaTheme="majorEastAsia" w:hAnsiTheme="majorHAnsi" w:cstheme="majorBidi"/>
+              <w:color w:val="2F5496" w:themeColor="accent1" w:themeShade="BF"/>
+              <w:szCs w:val="32"/>
+              <w:lang w:eastAsia="hu-HU"/>
+            </w:rPr>
             <w:fldChar w:fldCharType="begin"/>
           </w:r>
           <w:r>
             <w:instrText xml:space="preserve"> TOC \o "1-3" \h \z \u </w:instrText>
           </w:r>
           <w:r>
+            <w:rPr>
+              <w:rFonts w:asciiTheme="majorHAnsi" w:eastAsiaTheme="majorEastAsia" w:hAnsiTheme="majorHAnsi" w:cstheme="majorBidi"/>
+              <w:color w:val="2F5496" w:themeColor="accent1" w:themeShade="BF"/>
+              <w:szCs w:val="32"/>
+              <w:lang w:eastAsia="hu-HU"/>
+            </w:rPr>
             <w:fldChar w:fldCharType="separate"/>
           </w:r>
-        </w:p>
-        <w:p>
-          <w:pPr>
-            <w:pStyle w:val="TJ1"/>
-            <w:tabs>
-              <w:tab w:val="left" w:pos="660"/>
-              <w:tab w:val="right" w:leader="dot" w:pos="9062"/>
-            </w:tabs>
-            <w:spacing w:before="240"/>
-            <w:rPr>
-              <w:rFonts w:asciiTheme="minorHAnsi" w:eastAsiaTheme="minorEastAsia" w:hAnsiTheme="minorHAnsi"/>
-              <w:b w:val="0"/>
-              <w:noProof/>
-              <w:sz w:val="22"/>
-              <w:lang w:eastAsia="hu-HU"/>
-            </w:rPr>
-          </w:pPr>
-          <w:hyperlink w:anchor="_Toc127810602" w:history="1">
+          <w:hyperlink w:anchor="_Toc128052157" w:history="1">
             <w:r>
               <w:rPr>
                 <w:rStyle w:val="Hiperhivatkozs"/>
-                <w:noProof/>
-              </w:rPr>
-              <w:t>1.</w:t>
-            </w:r>
-            <w:r>
-              <w:rPr>
-                <w:rFonts w:asciiTheme="minorHAnsi" w:eastAsiaTheme="minorEastAsia" w:hAnsiTheme="minorHAnsi"/>
-                <w:b w:val="0"/>
-                <w:noProof/>
-                <w:sz w:val="22"/>
+                <w:rFonts w:ascii="Georgia" w:eastAsia="Times New Roman" w:hAnsi="Georgia" w:cs="Times New Roman"/>
+                <w:noProof/>
                 <w:lang w:eastAsia="hu-HU"/>
               </w:rPr>
+              <w:t>Számítógépes játékok függőségei</w:t>
+            </w:r>
+            <w:r>
+              <w:rPr>
+                <w:noProof/>
+                <w:webHidden/>
+              </w:rPr>
               <w:tab/>
             </w:r>
             <w:r>
               <w:rPr>
-                <w:rStyle w:val="Hiperhivatkozs"/>
-                <w:noProof/>
-              </w:rPr>
-              <w:t>Főoldal</w:t>
-            </w:r>
-            <w:r>
-              <w:rPr>
-                <w:noProof/>
-                <w:webHidden/>
-              </w:rPr>
-              <w:tab/>
-            </w:r>
-            <w:r>
-              <w:rPr>
                 <w:noProof/>
                 <w:webHidden/>
               </w:rPr>
@@ -5475,299 +5444,7 @@
                 <w:noProof/>
                 <w:webHidden/>
               </w:rPr>
-              <w:instrText xml:space="preserve"> PAGEREF _Toc127810602 \h </w:instrText>
-            </w:r>
-            <w:r>
-              <w:rPr>
-                <w:noProof/>
-                <w:webHidden/>
-              </w:rPr>
-            </w:r>
-            <w:r>
-              <w:rPr>
-                <w:noProof/>
-                <w:webHidden/>
-              </w:rPr>
-              <w:fldChar w:fldCharType="separate"/>
-            </w:r>
-            <w:r>
-              <w:rPr>
-                <w:noProof/>
-                <w:webHidden/>
-              </w:rPr>
-              <w:t>1</w:t>
-            </w:r>
-            <w:r>
-              <w:rPr>
-                <w:noProof/>
-                <w:webHidden/>
-              </w:rPr>
-              <w:fldChar w:fldCharType="end"/>
-            </w:r>
-          </w:hyperlink>
-        </w:p>
-        <w:p>
-          <w:pPr>
-            <w:pStyle w:val="TJ2"/>
-            <w:tabs>
-              <w:tab w:val="right" w:leader="dot" w:pos="9062"/>
-            </w:tabs>
-            <w:spacing w:before="240"/>
-            <w:rPr>
-              <w:rFonts w:asciiTheme="minorHAnsi" w:eastAsiaTheme="minorEastAsia" w:hAnsiTheme="minorHAnsi"/>
-              <w:b w:val="0"/>
-              <w:noProof/>
-              <w:sz w:val="22"/>
-              <w:lang w:eastAsia="hu-HU"/>
-            </w:rPr>
-          </w:pPr>
-          <w:hyperlink w:anchor="_Toc127810603" w:history="1">
-            <w:r>
-              <w:rPr>
-                <w:rStyle w:val="Hiperhivatkozs"/>
-                <w:noProof/>
-              </w:rPr>
-              <w:t>Mi az a játékfüggőség?</w:t>
-            </w:r>
-            <w:r>
-              <w:rPr>
-                <w:noProof/>
-                <w:webHidden/>
-              </w:rPr>
-              <w:tab/>
-            </w:r>
-            <w:r>
-              <w:rPr>
-                <w:noProof/>
-                <w:webHidden/>
-              </w:rPr>
-              <w:fldChar w:fldCharType="begin"/>
-            </w:r>
-            <w:r>
-              <w:rPr>
-                <w:noProof/>
-                <w:webHidden/>
-              </w:rPr>
-              <w:instrText xml:space="preserve"> PAGEREF _Toc127810603 \h </w:instrText>
-            </w:r>
-            <w:r>
-              <w:rPr>
-                <w:noProof/>
-                <w:webHidden/>
-              </w:rPr>
-            </w:r>
-            <w:r>
-              <w:rPr>
-                <w:noProof/>
-                <w:webHidden/>
-              </w:rPr>
-              <w:fldChar w:fldCharType="separate"/>
-            </w:r>
-            <w:r>
-              <w:rPr>
-                <w:noProof/>
-                <w:webHidden/>
-              </w:rPr>
-              <w:t>1</w:t>
-            </w:r>
-            <w:r>
-              <w:rPr>
-                <w:noProof/>
-                <w:webHidden/>
-              </w:rPr>
-              <w:fldChar w:fldCharType="end"/>
-            </w:r>
-          </w:hyperlink>
-        </w:p>
-        <w:p>
-          <w:pPr>
-            <w:pStyle w:val="TJ2"/>
-            <w:tabs>
-              <w:tab w:val="right" w:leader="dot" w:pos="9062"/>
-            </w:tabs>
-            <w:spacing w:before="240"/>
-            <w:rPr>
-              <w:rFonts w:asciiTheme="minorHAnsi" w:eastAsiaTheme="minorEastAsia" w:hAnsiTheme="minorHAnsi"/>
-              <w:b w:val="0"/>
-              <w:noProof/>
-              <w:sz w:val="22"/>
-              <w:lang w:eastAsia="hu-HU"/>
-            </w:rPr>
-          </w:pPr>
-          <w:hyperlink w:anchor="_Toc127810604" w:history="1">
-            <w:r>
-              <w:rPr>
-                <w:rStyle w:val="Hiperhivatkozs"/>
-                <w:noProof/>
-              </w:rPr>
-              <w:t>Kutatások</w:t>
-            </w:r>
-            <w:r>
-              <w:rPr>
-                <w:noProof/>
-                <w:webHidden/>
-              </w:rPr>
-              <w:tab/>
-            </w:r>
-            <w:r>
-              <w:rPr>
-                <w:noProof/>
-                <w:webHidden/>
-              </w:rPr>
-              <w:fldChar w:fldCharType="begin"/>
-            </w:r>
-            <w:r>
-              <w:rPr>
-                <w:noProof/>
-                <w:webHidden/>
-              </w:rPr>
-              <w:instrText xml:space="preserve"> PAGEREF _Toc127810604 \h </w:instrText>
-            </w:r>
-            <w:r>
-              <w:rPr>
-                <w:noProof/>
-                <w:webHidden/>
-              </w:rPr>
-            </w:r>
-            <w:r>
-              <w:rPr>
-                <w:noProof/>
-                <w:webHidden/>
-              </w:rPr>
-              <w:fldChar w:fldCharType="separate"/>
-            </w:r>
-            <w:r>
-              <w:rPr>
-                <w:noProof/>
-                <w:webHidden/>
-              </w:rPr>
-              <w:t>1</w:t>
-            </w:r>
-            <w:r>
-              <w:rPr>
-                <w:noProof/>
-                <w:webHidden/>
-              </w:rPr>
-              <w:fldChar w:fldCharType="end"/>
-            </w:r>
-          </w:hyperlink>
-        </w:p>
-        <w:p>
-          <w:pPr>
-            <w:pStyle w:val="TJ2"/>
-            <w:tabs>
-              <w:tab w:val="right" w:leader="dot" w:pos="9062"/>
-            </w:tabs>
-            <w:spacing w:before="240"/>
-            <w:rPr>
-              <w:rFonts w:asciiTheme="minorHAnsi" w:eastAsiaTheme="minorEastAsia" w:hAnsiTheme="minorHAnsi"/>
-              <w:b w:val="0"/>
-              <w:noProof/>
-              <w:sz w:val="22"/>
-              <w:lang w:eastAsia="hu-HU"/>
-            </w:rPr>
-          </w:pPr>
-          <w:hyperlink w:anchor="_Toc127810605" w:history="1">
-            <w:r>
-              <w:rPr>
-                <w:rStyle w:val="Hiperhivatkozs"/>
-                <w:noProof/>
-              </w:rPr>
-              <w:t>Hivatalosan is betegség</w:t>
-            </w:r>
-            <w:r>
-              <w:rPr>
-                <w:noProof/>
-                <w:webHidden/>
-              </w:rPr>
-              <w:tab/>
-            </w:r>
-            <w:r>
-              <w:rPr>
-                <w:noProof/>
-                <w:webHidden/>
-              </w:rPr>
-              <w:fldChar w:fldCharType="begin"/>
-            </w:r>
-            <w:r>
-              <w:rPr>
-                <w:noProof/>
-                <w:webHidden/>
-              </w:rPr>
-              <w:instrText xml:space="preserve"> PAGEREF _Toc127810605 \h </w:instrText>
-            </w:r>
-            <w:r>
-              <w:rPr>
-                <w:noProof/>
-                <w:webHidden/>
-              </w:rPr>
-            </w:r>
-            <w:r>
-              <w:rPr>
-                <w:noProof/>
-                <w:webHidden/>
-              </w:rPr>
-              <w:fldChar w:fldCharType="separate"/>
-            </w:r>
-            <w:r>
-              <w:rPr>
-                <w:noProof/>
-                <w:webHidden/>
-              </w:rPr>
-              <w:t>1</w:t>
-            </w:r>
-            <w:r>
-              <w:rPr>
-                <w:noProof/>
-                <w:webHidden/>
-              </w:rPr>
-              <w:fldChar w:fldCharType="end"/>
-            </w:r>
-          </w:hyperlink>
-        </w:p>
-        <w:p>
-          <w:pPr>
-            <w:pStyle w:val="TJ2"/>
-            <w:tabs>
-              <w:tab w:val="right" w:leader="dot" w:pos="9062"/>
-            </w:tabs>
-            <w:spacing w:before="240"/>
-            <w:rPr>
-              <w:rFonts w:asciiTheme="minorHAnsi" w:eastAsiaTheme="minorEastAsia" w:hAnsiTheme="minorHAnsi"/>
-              <w:b w:val="0"/>
-              <w:noProof/>
-              <w:sz w:val="22"/>
-              <w:lang w:eastAsia="hu-HU"/>
-            </w:rPr>
-          </w:pPr>
-          <w:hyperlink w:anchor="_Toc127810606" w:history="1">
-            <w:r>
-              <w:rPr>
-                <w:rStyle w:val="Hiperhivatkozs"/>
-                <w:noProof/>
-              </w:rPr>
-              <w:t>Tudnivalók</w:t>
-            </w:r>
-            <w:r>
-              <w:rPr>
-                <w:noProof/>
-                <w:webHidden/>
-              </w:rPr>
-              <w:tab/>
-            </w:r>
-            <w:r>
-              <w:rPr>
-                <w:noProof/>
-                <w:webHidden/>
-              </w:rPr>
-              <w:fldChar w:fldCharType="begin"/>
-            </w:r>
-            <w:r>
-              <w:rPr>
-                <w:noProof/>
-                <w:webHidden/>
-              </w:rPr>
-              <w:instrText xml:space="preserve"> PAGEREF _Toc127810606 \h </w:instrText>
+              <w:instrText xml:space="preserve"> PAGEREF _Toc128052157 \h </w:instrText>
             </w:r>
             <w:r>
               <w:rPr>
@@ -5805,7 +5482,6 @@
               <w:tab w:val="left" w:pos="660"/>
               <w:tab w:val="right" w:leader="dot" w:pos="9062"/>
             </w:tabs>
-            <w:spacing w:before="240"/>
             <w:rPr>
               <w:rFonts w:asciiTheme="minorHAnsi" w:eastAsiaTheme="minorEastAsia" w:hAnsiTheme="minorHAnsi"/>
               <w:b w:val="0"/>
@@ -5814,13 +5490,13 @@
               <w:lang w:eastAsia="hu-HU"/>
             </w:rPr>
           </w:pPr>
-          <w:hyperlink w:anchor="_Toc127810607" w:history="1">
+          <w:hyperlink w:anchor="_Toc128052158" w:history="1">
             <w:r>
               <w:rPr>
                 <w:rStyle w:val="Hiperhivatkozs"/>
                 <w:noProof/>
               </w:rPr>
-              <w:t>2.</w:t>
+              <w:t>1.</w:t>
             </w:r>
             <w:r>
               <w:rPr>
@@ -5837,7 +5513,7 @@
                 <w:rStyle w:val="Hiperhivatkozs"/>
                 <w:noProof/>
               </w:rPr>
-              <w:t>Kialakulása</w:t>
+              <w:t>Főoldal</w:t>
             </w:r>
             <w:r>
               <w:rPr>
@@ -5858,7 +5534,7 @@
                 <w:noProof/>
                 <w:webHidden/>
               </w:rPr>
-              <w:instrText xml:space="preserve"> PAGEREF _Toc127810607 \h </w:instrText>
+              <w:instrText xml:space="preserve"> PAGEREF _Toc128052158 \h </w:instrText>
             </w:r>
             <w:r>
               <w:rPr>
@@ -5892,25 +5568,20 @@
         <w:p>
           <w:pPr>
             <w:pStyle w:val="TJ2"/>
-            <w:tabs>
-              <w:tab w:val="right" w:leader="dot" w:pos="9062"/>
-            </w:tabs>
-            <w:spacing w:before="240"/>
             <w:rPr>
               <w:rFonts w:asciiTheme="minorHAnsi" w:eastAsiaTheme="minorEastAsia" w:hAnsiTheme="minorHAnsi"/>
-              <w:b w:val="0"/>
               <w:noProof/>
               <w:sz w:val="22"/>
               <w:lang w:eastAsia="hu-HU"/>
             </w:rPr>
           </w:pPr>
-          <w:hyperlink w:anchor="_Toc127810608" w:history="1">
+          <w:hyperlink w:anchor="_Toc128052159" w:history="1">
             <w:r>
               <w:rPr>
                 <w:rStyle w:val="Hiperhivatkozs"/>
                 <w:noProof/>
               </w:rPr>
-              <w:t>Kialakulása</w:t>
+              <w:t>Mi az a játékfüggőség?</w:t>
             </w:r>
             <w:r>
               <w:rPr>
@@ -5931,7 +5602,7 @@
                 <w:noProof/>
                 <w:webHidden/>
               </w:rPr>
-              <w:instrText xml:space="preserve"> PAGEREF _Toc127810608 \h </w:instrText>
+              <w:instrText xml:space="preserve"> PAGEREF _Toc128052159 \h </w:instrText>
             </w:r>
             <w:r>
               <w:rPr>
@@ -5965,25 +5636,20 @@
         <w:p>
           <w:pPr>
             <w:pStyle w:val="TJ2"/>
-            <w:tabs>
-              <w:tab w:val="right" w:leader="dot" w:pos="9062"/>
-            </w:tabs>
-            <w:spacing w:before="240"/>
             <w:rPr>
               <w:rFonts w:asciiTheme="minorHAnsi" w:eastAsiaTheme="minorEastAsia" w:hAnsiTheme="minorHAnsi"/>
-              <w:b w:val="0"/>
               <w:noProof/>
               <w:sz w:val="22"/>
               <w:lang w:eastAsia="hu-HU"/>
             </w:rPr>
           </w:pPr>
-          <w:hyperlink w:anchor="_Toc127810609" w:history="1">
+          <w:hyperlink w:anchor="_Toc128052160" w:history="1">
             <w:r>
               <w:rPr>
                 <w:rStyle w:val="Hiperhivatkozs"/>
                 <w:noProof/>
               </w:rPr>
-              <w:t>Jelek, amikből játékfüggőségre következtethetünk</w:t>
+              <w:t>Kutatások</w:t>
             </w:r>
             <w:r>
               <w:rPr>
@@ -6004,7 +5670,7 @@
                 <w:noProof/>
                 <w:webHidden/>
               </w:rPr>
-              <w:instrText xml:space="preserve"> PAGEREF _Toc127810609 \h </w:instrText>
+              <w:instrText xml:space="preserve"> PAGEREF _Toc128052160 \h </w:instrText>
             </w:r>
             <w:r>
               <w:rPr>
@@ -6025,6 +5691,142 @@
                 <w:webHidden/>
               </w:rPr>
               <w:t>1</w:t>
+            </w:r>
+            <w:r>
+              <w:rPr>
+                <w:noProof/>
+                <w:webHidden/>
+              </w:rPr>
+              <w:fldChar w:fldCharType="end"/>
+            </w:r>
+          </w:hyperlink>
+        </w:p>
+        <w:p>
+          <w:pPr>
+            <w:pStyle w:val="TJ2"/>
+            <w:rPr>
+              <w:rFonts w:asciiTheme="minorHAnsi" w:eastAsiaTheme="minorEastAsia" w:hAnsiTheme="minorHAnsi"/>
+              <w:noProof/>
+              <w:sz w:val="22"/>
+              <w:lang w:eastAsia="hu-HU"/>
+            </w:rPr>
+          </w:pPr>
+          <w:hyperlink w:anchor="_Toc128052161" w:history="1">
+            <w:r>
+              <w:rPr>
+                <w:rStyle w:val="Hiperhivatkozs"/>
+                <w:noProof/>
+              </w:rPr>
+              <w:t>Hivatalosan is betegség</w:t>
+            </w:r>
+            <w:r>
+              <w:rPr>
+                <w:noProof/>
+                <w:webHidden/>
+              </w:rPr>
+              <w:tab/>
+            </w:r>
+            <w:r>
+              <w:rPr>
+                <w:noProof/>
+                <w:webHidden/>
+              </w:rPr>
+              <w:fldChar w:fldCharType="begin"/>
+            </w:r>
+            <w:r>
+              <w:rPr>
+                <w:noProof/>
+                <w:webHidden/>
+              </w:rPr>
+              <w:instrText xml:space="preserve"> PAGEREF _Toc128052161 \h </w:instrText>
+            </w:r>
+            <w:r>
+              <w:rPr>
+                <w:noProof/>
+                <w:webHidden/>
+              </w:rPr>
+            </w:r>
+            <w:r>
+              <w:rPr>
+                <w:noProof/>
+                <w:webHidden/>
+              </w:rPr>
+              <w:fldChar w:fldCharType="separate"/>
+            </w:r>
+            <w:r>
+              <w:rPr>
+                <w:noProof/>
+                <w:webHidden/>
+              </w:rPr>
+              <w:t>2</w:t>
+            </w:r>
+            <w:r>
+              <w:rPr>
+                <w:noProof/>
+                <w:webHidden/>
+              </w:rPr>
+              <w:fldChar w:fldCharType="end"/>
+            </w:r>
+          </w:hyperlink>
+        </w:p>
+        <w:p>
+          <w:pPr>
+            <w:pStyle w:val="TJ2"/>
+            <w:rPr>
+              <w:rFonts w:asciiTheme="minorHAnsi" w:eastAsiaTheme="minorEastAsia" w:hAnsiTheme="minorHAnsi"/>
+              <w:noProof/>
+              <w:sz w:val="22"/>
+              <w:lang w:eastAsia="hu-HU"/>
+            </w:rPr>
+          </w:pPr>
+          <w:hyperlink w:anchor="_Toc128052162" w:history="1">
+            <w:r>
+              <w:rPr>
+                <w:rStyle w:val="Hiperhivatkozs"/>
+                <w:noProof/>
+              </w:rPr>
+              <w:t>Tudnivalók</w:t>
+            </w:r>
+            <w:r>
+              <w:rPr>
+                <w:noProof/>
+                <w:webHidden/>
+              </w:rPr>
+              <w:tab/>
+            </w:r>
+            <w:r>
+              <w:rPr>
+                <w:noProof/>
+                <w:webHidden/>
+              </w:rPr>
+              <w:fldChar w:fldCharType="begin"/>
+            </w:r>
+            <w:r>
+              <w:rPr>
+                <w:noProof/>
+                <w:webHidden/>
+              </w:rPr>
+              <w:instrText xml:space="preserve"> PAGEREF _Toc128052162 \h </w:instrText>
+            </w:r>
+            <w:r>
+              <w:rPr>
+                <w:noProof/>
+                <w:webHidden/>
+              </w:rPr>
+            </w:r>
+            <w:r>
+              <w:rPr>
+                <w:noProof/>
+                <w:webHidden/>
+              </w:rPr>
+              <w:fldChar w:fldCharType="separate"/>
+            </w:r>
+            <w:r>
+              <w:rPr>
+                <w:noProof/>
+                <w:webHidden/>
+              </w:rPr>
+              <w:t>3</w:t>
             </w:r>
             <w:r>
               <w:rPr>
@@ -6042,7 +5844,6 @@
               <w:tab w:val="left" w:pos="660"/>
               <w:tab w:val="right" w:leader="dot" w:pos="9062"/>
             </w:tabs>
-            <w:spacing w:before="240"/>
             <w:rPr>
               <w:rFonts w:asciiTheme="minorHAnsi" w:eastAsiaTheme="minorEastAsia" w:hAnsiTheme="minorHAnsi"/>
               <w:b w:val="0"/>
@@ -6051,13 +5852,13 @@
               <w:lang w:eastAsia="hu-HU"/>
             </w:rPr>
           </w:pPr>
-          <w:hyperlink w:anchor="_Toc127810610" w:history="1">
+          <w:hyperlink w:anchor="_Toc128052163" w:history="1">
             <w:r>
               <w:rPr>
                 <w:rStyle w:val="Hiperhivatkozs"/>
                 <w:noProof/>
               </w:rPr>
-              <w:t>3.</w:t>
+              <w:t>2.</w:t>
             </w:r>
             <w:r>
               <w:rPr>
@@ -6074,7 +5875,7 @@
                 <w:rStyle w:val="Hiperhivatkozs"/>
                 <w:noProof/>
               </w:rPr>
-              <w:t>Kezelése</w:t>
+              <w:t>Kialakulása</w:t>
             </w:r>
             <w:r>
               <w:rPr>
@@ -6095,7 +5896,7 @@
                 <w:noProof/>
                 <w:webHidden/>
               </w:rPr>
-              <w:instrText xml:space="preserve"> PAGEREF _Toc127810610 \h </w:instrText>
+              <w:instrText xml:space="preserve"> PAGEREF _Toc128052163 \h </w:instrText>
             </w:r>
             <w:r>
               <w:rPr>
@@ -6115,7 +5916,7 @@
                 <w:noProof/>
                 <w:webHidden/>
               </w:rPr>
-              <w:t>1</w:t>
+              <w:t>4</w:t>
             </w:r>
             <w:r>
               <w:rPr>
@@ -6129,25 +5930,20 @@
         <w:p>
           <w:pPr>
             <w:pStyle w:val="TJ2"/>
-            <w:tabs>
-              <w:tab w:val="right" w:leader="dot" w:pos="9062"/>
-            </w:tabs>
-            <w:spacing w:before="240"/>
             <w:rPr>
               <w:rFonts w:asciiTheme="minorHAnsi" w:eastAsiaTheme="minorEastAsia" w:hAnsiTheme="minorHAnsi"/>
-              <w:b w:val="0"/>
               <w:noProof/>
               <w:sz w:val="22"/>
               <w:lang w:eastAsia="hu-HU"/>
             </w:rPr>
           </w:pPr>
-          <w:hyperlink w:anchor="_Toc127810611" w:history="1">
+          <w:hyperlink w:anchor="_Toc128052164" w:history="1">
             <w:r>
               <w:rPr>
                 <w:rStyle w:val="Hiperhivatkozs"/>
                 <w:noProof/>
               </w:rPr>
-              <w:t>A játékfüggőség gyógyulási esélyei</w:t>
+              <w:t>Kialakulása</w:t>
             </w:r>
             <w:r>
               <w:rPr>
@@ -6168,7 +5964,7 @@
                 <w:noProof/>
                 <w:webHidden/>
               </w:rPr>
-              <w:instrText xml:space="preserve"> PAGEREF _Toc127810611 \h </w:instrText>
+              <w:instrText xml:space="preserve"> PAGEREF _Toc128052164 \h </w:instrText>
             </w:r>
             <w:r>
               <w:rPr>
@@ -6188,7 +5984,7 @@
                 <w:noProof/>
                 <w:webHidden/>
               </w:rPr>
-              <w:t>1</w:t>
+              <w:t>4</w:t>
             </w:r>
             <w:r>
               <w:rPr>
@@ -6202,25 +5998,20 @@
         <w:p>
           <w:pPr>
             <w:pStyle w:val="TJ2"/>
-            <w:tabs>
-              <w:tab w:val="right" w:leader="dot" w:pos="9062"/>
-            </w:tabs>
-            <w:spacing w:before="240"/>
             <w:rPr>
               <w:rFonts w:asciiTheme="minorHAnsi" w:eastAsiaTheme="minorEastAsia" w:hAnsiTheme="minorHAnsi"/>
-              <w:b w:val="0"/>
               <w:noProof/>
               <w:sz w:val="22"/>
               <w:lang w:eastAsia="hu-HU"/>
             </w:rPr>
           </w:pPr>
-          <w:hyperlink w:anchor="_Toc127810612" w:history="1">
+          <w:hyperlink w:anchor="_Toc128052165" w:history="1">
             <w:r>
               <w:rPr>
                 <w:rStyle w:val="Hiperhivatkozs"/>
                 <w:noProof/>
               </w:rPr>
-              <w:t>EFT Gyógymód</w:t>
+              <w:t>Jelek, amikből játékfüggőségre következtethetünk</w:t>
             </w:r>
             <w:r>
               <w:rPr>
@@ -6241,7 +6032,7 @@
                 <w:noProof/>
                 <w:webHidden/>
               </w:rPr>
-              <w:instrText xml:space="preserve"> PAGEREF _Toc127810612 \h </w:instrText>
+              <w:instrText xml:space="preserve"> PAGEREF _Toc128052165 \h </w:instrText>
             </w:r>
             <w:r>
               <w:rPr>
@@ -6261,94 +6052,7 @@
                 <w:noProof/>
                 <w:webHidden/>
               </w:rPr>
-              <w:t>1</w:t>
-            </w:r>
-            <w:r>
-              <w:rPr>
-                <w:noProof/>
-                <w:webHidden/>
-              </w:rPr>
-              <w:fldChar w:fldCharType="end"/>
-            </w:r>
-          </w:hyperlink>
-        </w:p>
-        <w:p>
-          <w:pPr>
-            <w:pStyle w:val="TJ2"/>
-            <w:tabs>
-              <w:tab w:val="right" w:leader="dot" w:pos="9062"/>
-            </w:tabs>
-            <w:spacing w:before="240"/>
-            <w:rPr>
-              <w:rFonts w:asciiTheme="minorHAnsi" w:eastAsiaTheme="minorEastAsia" w:hAnsiTheme="minorHAnsi"/>
-              <w:b w:val="0"/>
-              <w:noProof/>
-              <w:sz w:val="22"/>
-              <w:lang w:eastAsia="hu-HU"/>
-            </w:rPr>
-          </w:pPr>
-          <w:hyperlink w:anchor="_Toc127810613" w:history="1">
-            <w:r>
-              <w:rPr>
-                <w:rStyle w:val="Hiperhivatkozs"/>
-                <w:noProof/>
-              </w:rPr>
-              <w:t>Csa</w:t>
-            </w:r>
-            <w:r>
-              <w:rPr>
-                <w:rStyle w:val="Hiperhivatkozs"/>
-                <w:noProof/>
-              </w:rPr>
-              <w:t>l</w:t>
-            </w:r>
-            <w:r>
-              <w:rPr>
-                <w:rStyle w:val="Hiperhivatkozs"/>
-                <w:noProof/>
-              </w:rPr>
-              <w:t>ádi segítség</w:t>
-            </w:r>
-            <w:r>
-              <w:rPr>
-                <w:noProof/>
-                <w:webHidden/>
-              </w:rPr>
-              <w:tab/>
-            </w:r>
-            <w:r>
-              <w:rPr>
-                <w:noProof/>
-                <w:webHidden/>
-              </w:rPr>
-              <w:fldChar w:fldCharType="begin"/>
-            </w:r>
-            <w:r>
-              <w:rPr>
-                <w:noProof/>
-                <w:webHidden/>
-              </w:rPr>
-              <w:instrText xml:space="preserve"> PAGEREF _Toc127810613 \h </w:instrText>
-            </w:r>
-            <w:r>
-              <w:rPr>
-                <w:noProof/>
-                <w:webHidden/>
-              </w:rPr>
-            </w:r>
-            <w:r>
-              <w:rPr>
-                <w:noProof/>
-                <w:webHidden/>
-              </w:rPr>
-              <w:fldChar w:fldCharType="separate"/>
-            </w:r>
-            <w:r>
-              <w:rPr>
-                <w:noProof/>
-                <w:webHidden/>
-              </w:rPr>
-              <w:t>1</w:t>
+              <w:t>5</w:t>
             </w:r>
             <w:r>
               <w:rPr>
@@ -6366,7 +6070,6 @@
               <w:tab w:val="left" w:pos="660"/>
               <w:tab w:val="right" w:leader="dot" w:pos="9062"/>
             </w:tabs>
-            <w:spacing w:before="240"/>
             <w:rPr>
               <w:rFonts w:asciiTheme="minorHAnsi" w:eastAsiaTheme="minorEastAsia" w:hAnsiTheme="minorHAnsi"/>
               <w:b w:val="0"/>
@@ -6375,15 +6078,13 @@
               <w:lang w:eastAsia="hu-HU"/>
             </w:rPr>
           </w:pPr>
-          <w:hyperlink w:anchor="_Toc127810614" w:history="1">
+          <w:hyperlink w:anchor="_Toc128052166" w:history="1">
             <w:r>
               <w:rPr>
                 <w:rStyle w:val="Hiperhivatkozs"/>
-                <w:rFonts w:eastAsia="Times New Roman"/>
-                <w:noProof/>
-                <w:lang w:eastAsia="hu-HU"/>
-              </w:rPr>
-              <w:t>4.</w:t>
+                <w:noProof/>
+              </w:rPr>
+              <w:t>3.</w:t>
             </w:r>
             <w:r>
               <w:rPr>
@@ -6398,11 +6099,9 @@
             <w:r>
               <w:rPr>
                 <w:rStyle w:val="Hiperhivatkozs"/>
-                <w:rFonts w:eastAsia="Times New Roman"/>
-                <w:noProof/>
-                <w:lang w:eastAsia="hu-HU"/>
-              </w:rPr>
-              <w:t>Következményei</w:t>
+                <w:noProof/>
+              </w:rPr>
+              <w:t>Kezelése</w:t>
             </w:r>
             <w:r>
               <w:rPr>
@@ -6423,7 +6122,7 @@
                 <w:noProof/>
                 <w:webHidden/>
               </w:rPr>
-              <w:instrText xml:space="preserve"> PAGEREF _Toc127810614 \h </w:instrText>
+              <w:instrText xml:space="preserve"> PAGEREF _Toc128052166 \h </w:instrText>
             </w:r>
             <w:r>
               <w:rPr>
@@ -6443,7 +6142,7 @@
                 <w:noProof/>
                 <w:webHidden/>
               </w:rPr>
-              <w:t>1</w:t>
+              <w:t>6</w:t>
             </w:r>
             <w:r>
               <w:rPr>
@@ -6457,25 +6156,20 @@
         <w:p>
           <w:pPr>
             <w:pStyle w:val="TJ2"/>
-            <w:tabs>
-              <w:tab w:val="right" w:leader="dot" w:pos="9062"/>
-            </w:tabs>
-            <w:spacing w:before="240"/>
             <w:rPr>
               <w:rFonts w:asciiTheme="minorHAnsi" w:eastAsiaTheme="minorEastAsia" w:hAnsiTheme="minorHAnsi"/>
-              <w:b w:val="0"/>
               <w:noProof/>
               <w:sz w:val="22"/>
               <w:lang w:eastAsia="hu-HU"/>
             </w:rPr>
           </w:pPr>
-          <w:hyperlink w:anchor="_Toc127810615" w:history="1">
+          <w:hyperlink w:anchor="_Toc128052167" w:history="1">
             <w:r>
               <w:rPr>
                 <w:rStyle w:val="Hiperhivatkozs"/>
                 <w:noProof/>
               </w:rPr>
-              <w:t>Bevezető</w:t>
+              <w:t>A játékfüggőség gyógyulási esélyei</w:t>
             </w:r>
             <w:r>
               <w:rPr>
@@ -6496,7 +6190,7 @@
                 <w:noProof/>
                 <w:webHidden/>
               </w:rPr>
-              <w:instrText xml:space="preserve"> PAGEREF _Toc127810615 \h </w:instrText>
+              <w:instrText xml:space="preserve"> PAGEREF _Toc128052167 \h </w:instrText>
             </w:r>
             <w:r>
               <w:rPr>
@@ -6516,7 +6210,7 @@
                 <w:noProof/>
                 <w:webHidden/>
               </w:rPr>
-              <w:t>1</w:t>
+              <w:t>6</w:t>
             </w:r>
             <w:r>
               <w:rPr>
@@ -6530,25 +6224,20 @@
         <w:p>
           <w:pPr>
             <w:pStyle w:val="TJ2"/>
-            <w:tabs>
-              <w:tab w:val="right" w:leader="dot" w:pos="9062"/>
-            </w:tabs>
-            <w:spacing w:before="240"/>
             <w:rPr>
               <w:rFonts w:asciiTheme="minorHAnsi" w:eastAsiaTheme="minorEastAsia" w:hAnsiTheme="minorHAnsi"/>
-              <w:b w:val="0"/>
               <w:noProof/>
               <w:sz w:val="22"/>
               <w:lang w:eastAsia="hu-HU"/>
             </w:rPr>
           </w:pPr>
-          <w:hyperlink w:anchor="_Toc127810616" w:history="1">
+          <w:hyperlink w:anchor="_Toc128052168" w:history="1">
             <w:r>
               <w:rPr>
                 <w:rStyle w:val="Hiperhivatkozs"/>
                 <w:noProof/>
               </w:rPr>
-              <w:t>Elhízás</w:t>
+              <w:t>EFT Gyógymód</w:t>
             </w:r>
             <w:r>
               <w:rPr>
@@ -6569,7 +6258,7 @@
                 <w:noProof/>
                 <w:webHidden/>
               </w:rPr>
-              <w:instrText xml:space="preserve"> PAGEREF _Toc127810616 \h </w:instrText>
+              <w:instrText xml:space="preserve"> PAGEREF _Toc128052168 \h </w:instrText>
             </w:r>
             <w:r>
               <w:rPr>
@@ -6589,7 +6278,7 @@
                 <w:noProof/>
                 <w:webHidden/>
               </w:rPr>
-              <w:t>1</w:t>
+              <w:t>7</w:t>
             </w:r>
             <w:r>
               <w:rPr>
@@ -6603,25 +6292,20 @@
         <w:p>
           <w:pPr>
             <w:pStyle w:val="TJ2"/>
-            <w:tabs>
-              <w:tab w:val="right" w:leader="dot" w:pos="9062"/>
-            </w:tabs>
-            <w:spacing w:before="240"/>
             <w:rPr>
               <w:rFonts w:asciiTheme="minorHAnsi" w:eastAsiaTheme="minorEastAsia" w:hAnsiTheme="minorHAnsi"/>
-              <w:b w:val="0"/>
               <w:noProof/>
               <w:sz w:val="22"/>
               <w:lang w:eastAsia="hu-HU"/>
             </w:rPr>
           </w:pPr>
-          <w:hyperlink w:anchor="_Toc127810617" w:history="1">
+          <w:hyperlink w:anchor="_Toc128052169" w:history="1">
             <w:r>
               <w:rPr>
                 <w:rStyle w:val="Hiperhivatkozs"/>
                 <w:noProof/>
               </w:rPr>
-              <w:t>Álmatlanság</w:t>
+              <w:t>Családi segítség</w:t>
             </w:r>
             <w:r>
               <w:rPr>
@@ -6642,7 +6326,7 @@
                 <w:noProof/>
                 <w:webHidden/>
               </w:rPr>
-              <w:instrText xml:space="preserve"> PAGEREF _Toc127810617 \h </w:instrText>
+              <w:instrText xml:space="preserve"> PAGEREF _Toc128052169 \h </w:instrText>
             </w:r>
             <w:r>
               <w:rPr>
@@ -6662,153 +6346,7 @@
                 <w:noProof/>
                 <w:webHidden/>
               </w:rPr>
-              <w:t>1</w:t>
-            </w:r>
-            <w:r>
-              <w:rPr>
-                <w:noProof/>
-                <w:webHidden/>
-              </w:rPr>
-              <w:fldChar w:fldCharType="end"/>
-            </w:r>
-          </w:hyperlink>
-        </w:p>
-        <w:p>
-          <w:pPr>
-            <w:pStyle w:val="TJ2"/>
-            <w:tabs>
-              <w:tab w:val="right" w:leader="dot" w:pos="9062"/>
-            </w:tabs>
-            <w:spacing w:before="240"/>
-            <w:rPr>
-              <w:rFonts w:asciiTheme="minorHAnsi" w:eastAsiaTheme="minorEastAsia" w:hAnsiTheme="minorHAnsi"/>
-              <w:b w:val="0"/>
-              <w:noProof/>
-              <w:sz w:val="22"/>
-              <w:lang w:eastAsia="hu-HU"/>
-            </w:rPr>
-          </w:pPr>
-          <w:hyperlink w:anchor="_Toc127810618" w:history="1">
-            <w:r>
-              <w:rPr>
-                <w:rStyle w:val="Hiperhivatkozs"/>
-                <w:noProof/>
-              </w:rPr>
-              <w:t>Rossz testtartás és izomvesztés</w:t>
-            </w:r>
-            <w:r>
-              <w:rPr>
-                <w:noProof/>
-                <w:webHidden/>
-              </w:rPr>
-              <w:tab/>
-            </w:r>
-            <w:r>
-              <w:rPr>
-                <w:noProof/>
-                <w:webHidden/>
-              </w:rPr>
-              <w:fldChar w:fldCharType="begin"/>
-            </w:r>
-            <w:r>
-              <w:rPr>
-                <w:noProof/>
-                <w:webHidden/>
-              </w:rPr>
-              <w:instrText xml:space="preserve"> PAGEREF _Toc127810618 \h </w:instrText>
-            </w:r>
-            <w:r>
-              <w:rPr>
-                <w:noProof/>
-                <w:webHidden/>
-              </w:rPr>
-            </w:r>
-            <w:r>
-              <w:rPr>
-                <w:noProof/>
-                <w:webHidden/>
-              </w:rPr>
-              <w:fldChar w:fldCharType="separate"/>
-            </w:r>
-            <w:r>
-              <w:rPr>
-                <w:noProof/>
-                <w:webHidden/>
-              </w:rPr>
-              <w:t>1</w:t>
-            </w:r>
-            <w:r>
-              <w:rPr>
-                <w:noProof/>
-                <w:webHidden/>
-              </w:rPr>
-              <w:fldChar w:fldCharType="end"/>
-            </w:r>
-          </w:hyperlink>
-        </w:p>
-        <w:p>
-          <w:pPr>
-            <w:pStyle w:val="TJ2"/>
-            <w:tabs>
-              <w:tab w:val="right" w:leader="dot" w:pos="9062"/>
-            </w:tabs>
-            <w:spacing w:before="240"/>
-            <w:rPr>
-              <w:rFonts w:asciiTheme="minorHAnsi" w:eastAsiaTheme="minorEastAsia" w:hAnsiTheme="minorHAnsi"/>
-              <w:b w:val="0"/>
-              <w:noProof/>
-              <w:sz w:val="22"/>
-              <w:lang w:eastAsia="hu-HU"/>
-            </w:rPr>
-          </w:pPr>
-          <w:hyperlink w:anchor="_Toc127810619" w:history="1">
-            <w:r>
-              <w:rPr>
-                <w:rStyle w:val="Hiperhivatkozs"/>
-                <w:noProof/>
-              </w:rPr>
-              <w:t>Iskolából való lemorzsolódás és munkahely elvesztése</w:t>
-            </w:r>
-            <w:r>
-              <w:rPr>
-                <w:noProof/>
-                <w:webHidden/>
-              </w:rPr>
-              <w:tab/>
-            </w:r>
-            <w:r>
-              <w:rPr>
-                <w:noProof/>
-                <w:webHidden/>
-              </w:rPr>
-              <w:fldChar w:fldCharType="begin"/>
-            </w:r>
-            <w:r>
-              <w:rPr>
-                <w:noProof/>
-                <w:webHidden/>
-              </w:rPr>
-              <w:instrText xml:space="preserve"> PAGEREF _Toc127810619 \h </w:instrText>
-            </w:r>
-            <w:r>
-              <w:rPr>
-                <w:noProof/>
-                <w:webHidden/>
-              </w:rPr>
-            </w:r>
-            <w:r>
-              <w:rPr>
-                <w:noProof/>
-                <w:webHidden/>
-              </w:rPr>
-              <w:fldChar w:fldCharType="separate"/>
-            </w:r>
-            <w:r>
-              <w:rPr>
-                <w:noProof/>
-                <w:webHidden/>
-              </w:rPr>
-              <w:t>1</w:t>
+              <w:t>8</w:t>
             </w:r>
             <w:r>
               <w:rPr>
@@ -6826,7 +6364,6 @@
               <w:tab w:val="left" w:pos="660"/>
               <w:tab w:val="right" w:leader="dot" w:pos="9062"/>
             </w:tabs>
-            <w:spacing w:before="240"/>
             <w:rPr>
               <w:rFonts w:asciiTheme="minorHAnsi" w:eastAsiaTheme="minorEastAsia" w:hAnsiTheme="minorHAnsi"/>
               <w:b w:val="0"/>
@@ -6835,13 +6372,15 @@
               <w:lang w:eastAsia="hu-HU"/>
             </w:rPr>
           </w:pPr>
-          <w:hyperlink w:anchor="_Toc127810620" w:history="1">
+          <w:hyperlink w:anchor="_Toc128052170" w:history="1">
             <w:r>
               <w:rPr>
                 <w:rStyle w:val="Hiperhivatkozs"/>
-                <w:noProof/>
-              </w:rPr>
-              <w:t>5.</w:t>
+                <w:rFonts w:eastAsia="Times New Roman"/>
+                <w:noProof/>
+                <w:lang w:eastAsia="hu-HU"/>
+              </w:rPr>
+              <w:t>4.</w:t>
             </w:r>
             <w:r>
               <w:rPr>
@@ -6856,6 +6395,438 @@
             <w:r>
               <w:rPr>
                 <w:rStyle w:val="Hiperhivatkozs"/>
+                <w:rFonts w:eastAsia="Times New Roman"/>
+                <w:noProof/>
+                <w:lang w:eastAsia="hu-HU"/>
+              </w:rPr>
+              <w:t>Következményei</w:t>
+            </w:r>
+            <w:r>
+              <w:rPr>
+                <w:noProof/>
+                <w:webHidden/>
+              </w:rPr>
+              <w:tab/>
+            </w:r>
+            <w:r>
+              <w:rPr>
+                <w:noProof/>
+                <w:webHidden/>
+              </w:rPr>
+              <w:fldChar w:fldCharType="begin"/>
+            </w:r>
+            <w:r>
+              <w:rPr>
+                <w:noProof/>
+                <w:webHidden/>
+              </w:rPr>
+              <w:instrText xml:space="preserve"> PAGEREF _Toc128052170 \h </w:instrText>
+            </w:r>
+            <w:r>
+              <w:rPr>
+                <w:noProof/>
+                <w:webHidden/>
+              </w:rPr>
+            </w:r>
+            <w:r>
+              <w:rPr>
+                <w:noProof/>
+                <w:webHidden/>
+              </w:rPr>
+              <w:fldChar w:fldCharType="separate"/>
+            </w:r>
+            <w:r>
+              <w:rPr>
+                <w:noProof/>
+                <w:webHidden/>
+              </w:rPr>
+              <w:t>8</w:t>
+            </w:r>
+            <w:r>
+              <w:rPr>
+                <w:noProof/>
+                <w:webHidden/>
+              </w:rPr>
+              <w:fldChar w:fldCharType="end"/>
+            </w:r>
+          </w:hyperlink>
+        </w:p>
+        <w:p>
+          <w:pPr>
+            <w:pStyle w:val="TJ2"/>
+            <w:rPr>
+              <w:rFonts w:asciiTheme="minorHAnsi" w:eastAsiaTheme="minorEastAsia" w:hAnsiTheme="minorHAnsi"/>
+              <w:noProof/>
+              <w:sz w:val="22"/>
+              <w:lang w:eastAsia="hu-HU"/>
+            </w:rPr>
+          </w:pPr>
+          <w:hyperlink w:anchor="_Toc128052171" w:history="1">
+            <w:r>
+              <w:rPr>
+                <w:rStyle w:val="Hiperhivatkozs"/>
+                <w:noProof/>
+              </w:rPr>
+              <w:t>Bevezető</w:t>
+            </w:r>
+            <w:r>
+              <w:rPr>
+                <w:noProof/>
+                <w:webHidden/>
+              </w:rPr>
+              <w:tab/>
+            </w:r>
+            <w:r>
+              <w:rPr>
+                <w:noProof/>
+                <w:webHidden/>
+              </w:rPr>
+              <w:fldChar w:fldCharType="begin"/>
+            </w:r>
+            <w:r>
+              <w:rPr>
+                <w:noProof/>
+                <w:webHidden/>
+              </w:rPr>
+              <w:instrText xml:space="preserve"> PAGEREF _Toc128052171 \h </w:instrText>
+            </w:r>
+            <w:r>
+              <w:rPr>
+                <w:noProof/>
+                <w:webHidden/>
+              </w:rPr>
+            </w:r>
+            <w:r>
+              <w:rPr>
+                <w:noProof/>
+                <w:webHidden/>
+              </w:rPr>
+              <w:fldChar w:fldCharType="separate"/>
+            </w:r>
+            <w:r>
+              <w:rPr>
+                <w:noProof/>
+                <w:webHidden/>
+              </w:rPr>
+              <w:t>8</w:t>
+            </w:r>
+            <w:r>
+              <w:rPr>
+                <w:noProof/>
+                <w:webHidden/>
+              </w:rPr>
+              <w:fldChar w:fldCharType="end"/>
+            </w:r>
+          </w:hyperlink>
+        </w:p>
+        <w:p>
+          <w:pPr>
+            <w:pStyle w:val="TJ2"/>
+            <w:rPr>
+              <w:rFonts w:asciiTheme="minorHAnsi" w:eastAsiaTheme="minorEastAsia" w:hAnsiTheme="minorHAnsi"/>
+              <w:noProof/>
+              <w:sz w:val="22"/>
+              <w:lang w:eastAsia="hu-HU"/>
+            </w:rPr>
+          </w:pPr>
+          <w:hyperlink w:anchor="_Toc128052172" w:history="1">
+            <w:r>
+              <w:rPr>
+                <w:rStyle w:val="Hiperhivatkozs"/>
+                <w:noProof/>
+              </w:rPr>
+              <w:t>Elhízás</w:t>
+            </w:r>
+            <w:r>
+              <w:rPr>
+                <w:noProof/>
+                <w:webHidden/>
+              </w:rPr>
+              <w:tab/>
+            </w:r>
+            <w:r>
+              <w:rPr>
+                <w:noProof/>
+                <w:webHidden/>
+              </w:rPr>
+              <w:fldChar w:fldCharType="begin"/>
+            </w:r>
+            <w:r>
+              <w:rPr>
+                <w:noProof/>
+                <w:webHidden/>
+              </w:rPr>
+              <w:instrText xml:space="preserve"> PAGEREF _Toc128052172 \h </w:instrText>
+            </w:r>
+            <w:r>
+              <w:rPr>
+                <w:noProof/>
+                <w:webHidden/>
+              </w:rPr>
+            </w:r>
+            <w:r>
+              <w:rPr>
+                <w:noProof/>
+                <w:webHidden/>
+              </w:rPr>
+              <w:fldChar w:fldCharType="separate"/>
+            </w:r>
+            <w:r>
+              <w:rPr>
+                <w:noProof/>
+                <w:webHidden/>
+              </w:rPr>
+              <w:t>9</w:t>
+            </w:r>
+            <w:r>
+              <w:rPr>
+                <w:noProof/>
+                <w:webHidden/>
+              </w:rPr>
+              <w:fldChar w:fldCharType="end"/>
+            </w:r>
+          </w:hyperlink>
+        </w:p>
+        <w:p>
+          <w:pPr>
+            <w:pStyle w:val="TJ2"/>
+            <w:rPr>
+              <w:rFonts w:asciiTheme="minorHAnsi" w:eastAsiaTheme="minorEastAsia" w:hAnsiTheme="minorHAnsi"/>
+              <w:noProof/>
+              <w:sz w:val="22"/>
+              <w:lang w:eastAsia="hu-HU"/>
+            </w:rPr>
+          </w:pPr>
+          <w:hyperlink w:anchor="_Toc128052173" w:history="1">
+            <w:r>
+              <w:rPr>
+                <w:rStyle w:val="Hiperhivatkozs"/>
+                <w:noProof/>
+              </w:rPr>
+              <w:t>Álmatlanság</w:t>
+            </w:r>
+            <w:r>
+              <w:rPr>
+                <w:noProof/>
+                <w:webHidden/>
+              </w:rPr>
+              <w:tab/>
+            </w:r>
+            <w:r>
+              <w:rPr>
+                <w:noProof/>
+                <w:webHidden/>
+              </w:rPr>
+              <w:fldChar w:fldCharType="begin"/>
+            </w:r>
+            <w:r>
+              <w:rPr>
+                <w:noProof/>
+                <w:webHidden/>
+              </w:rPr>
+              <w:instrText xml:space="preserve"> PAGEREF _Toc128052173 \h </w:instrText>
+            </w:r>
+            <w:r>
+              <w:rPr>
+                <w:noProof/>
+                <w:webHidden/>
+              </w:rPr>
+            </w:r>
+            <w:r>
+              <w:rPr>
+                <w:noProof/>
+                <w:webHidden/>
+              </w:rPr>
+              <w:fldChar w:fldCharType="separate"/>
+            </w:r>
+            <w:r>
+              <w:rPr>
+                <w:noProof/>
+                <w:webHidden/>
+              </w:rPr>
+              <w:t>9</w:t>
+            </w:r>
+            <w:r>
+              <w:rPr>
+                <w:noProof/>
+                <w:webHidden/>
+              </w:rPr>
+              <w:fldChar w:fldCharType="end"/>
+            </w:r>
+          </w:hyperlink>
+        </w:p>
+        <w:p>
+          <w:pPr>
+            <w:pStyle w:val="TJ2"/>
+            <w:rPr>
+              <w:rFonts w:asciiTheme="minorHAnsi" w:eastAsiaTheme="minorEastAsia" w:hAnsiTheme="minorHAnsi"/>
+              <w:noProof/>
+              <w:sz w:val="22"/>
+              <w:lang w:eastAsia="hu-HU"/>
+            </w:rPr>
+          </w:pPr>
+          <w:hyperlink w:anchor="_Toc128052174" w:history="1">
+            <w:r>
+              <w:rPr>
+                <w:rStyle w:val="Hiperhivatkozs"/>
+                <w:noProof/>
+              </w:rPr>
+              <w:t>Rossz testtartás és izomvesztés</w:t>
+            </w:r>
+            <w:r>
+              <w:rPr>
+                <w:noProof/>
+                <w:webHidden/>
+              </w:rPr>
+              <w:tab/>
+            </w:r>
+            <w:r>
+              <w:rPr>
+                <w:noProof/>
+                <w:webHidden/>
+              </w:rPr>
+              <w:fldChar w:fldCharType="begin"/>
+            </w:r>
+            <w:r>
+              <w:rPr>
+                <w:noProof/>
+                <w:webHidden/>
+              </w:rPr>
+              <w:instrText xml:space="preserve"> PAGEREF _Toc128052174 \h </w:instrText>
+            </w:r>
+            <w:r>
+              <w:rPr>
+                <w:noProof/>
+                <w:webHidden/>
+              </w:rPr>
+            </w:r>
+            <w:r>
+              <w:rPr>
+                <w:noProof/>
+                <w:webHidden/>
+              </w:rPr>
+              <w:fldChar w:fldCharType="separate"/>
+            </w:r>
+            <w:r>
+              <w:rPr>
+                <w:noProof/>
+                <w:webHidden/>
+              </w:rPr>
+              <w:t>10</w:t>
+            </w:r>
+            <w:r>
+              <w:rPr>
+                <w:noProof/>
+                <w:webHidden/>
+              </w:rPr>
+              <w:fldChar w:fldCharType="end"/>
+            </w:r>
+          </w:hyperlink>
+        </w:p>
+        <w:p>
+          <w:pPr>
+            <w:pStyle w:val="TJ2"/>
+            <w:rPr>
+              <w:rFonts w:asciiTheme="minorHAnsi" w:eastAsiaTheme="minorEastAsia" w:hAnsiTheme="minorHAnsi"/>
+              <w:noProof/>
+              <w:sz w:val="22"/>
+              <w:lang w:eastAsia="hu-HU"/>
+            </w:rPr>
+          </w:pPr>
+          <w:hyperlink w:anchor="_Toc128052175" w:history="1">
+            <w:r>
+              <w:rPr>
+                <w:rStyle w:val="Hiperhivatkozs"/>
+                <w:noProof/>
+              </w:rPr>
+              <w:t>Iskolából való lemorzsolódás és munkahely elvesztése</w:t>
+            </w:r>
+            <w:r>
+              <w:rPr>
+                <w:noProof/>
+                <w:webHidden/>
+              </w:rPr>
+              <w:tab/>
+            </w:r>
+            <w:r>
+              <w:rPr>
+                <w:noProof/>
+                <w:webHidden/>
+              </w:rPr>
+              <w:fldChar w:fldCharType="begin"/>
+            </w:r>
+            <w:r>
+              <w:rPr>
+                <w:noProof/>
+                <w:webHidden/>
+              </w:rPr>
+              <w:instrText xml:space="preserve"> PAGEREF _Toc128052175 \h </w:instrText>
+            </w:r>
+            <w:r>
+              <w:rPr>
+                <w:noProof/>
+                <w:webHidden/>
+              </w:rPr>
+            </w:r>
+            <w:r>
+              <w:rPr>
+                <w:noProof/>
+                <w:webHidden/>
+              </w:rPr>
+              <w:fldChar w:fldCharType="separate"/>
+            </w:r>
+            <w:r>
+              <w:rPr>
+                <w:noProof/>
+                <w:webHidden/>
+              </w:rPr>
+              <w:t>10</w:t>
+            </w:r>
+            <w:r>
+              <w:rPr>
+                <w:noProof/>
+                <w:webHidden/>
+              </w:rPr>
+              <w:fldChar w:fldCharType="end"/>
+            </w:r>
+          </w:hyperlink>
+        </w:p>
+        <w:p>
+          <w:pPr>
+            <w:pStyle w:val="TJ1"/>
+            <w:tabs>
+              <w:tab w:val="left" w:pos="660"/>
+              <w:tab w:val="right" w:leader="dot" w:pos="9062"/>
+            </w:tabs>
+            <w:rPr>
+              <w:rFonts w:asciiTheme="minorHAnsi" w:eastAsiaTheme="minorEastAsia" w:hAnsiTheme="minorHAnsi"/>
+              <w:b w:val="0"/>
+              <w:noProof/>
+              <w:sz w:val="22"/>
+              <w:lang w:eastAsia="hu-HU"/>
+            </w:rPr>
+          </w:pPr>
+          <w:hyperlink w:anchor="_Toc128052176" w:history="1">
+            <w:r>
+              <w:rPr>
+                <w:rStyle w:val="Hiperhivatkozs"/>
+                <w:noProof/>
+              </w:rPr>
+              <w:t>5.</w:t>
+            </w:r>
+            <w:r>
+              <w:rPr>
+                <w:rFonts w:asciiTheme="minorHAnsi" w:eastAsiaTheme="minorEastAsia" w:hAnsiTheme="minorHAnsi"/>
+                <w:b w:val="0"/>
+                <w:noProof/>
+                <w:sz w:val="22"/>
+                <w:lang w:eastAsia="hu-HU"/>
+              </w:rPr>
+              <w:tab/>
+            </w:r>
+            <w:r>
+              <w:rPr>
+                <w:rStyle w:val="Hiperhivatkozs"/>
                 <w:noProof/>
               </w:rPr>
               <w:t>Források</w:t>
@@ -6879,7 +6850,7 @@
                 <w:noProof/>
                 <w:webHidden/>
               </w:rPr>
-              <w:instrText xml:space="preserve"> PAGEREF _Toc127810620 \h </w:instrText>
+              <w:instrText xml:space="preserve"> PAGEREF _Toc128052176 \h </w:instrText>
             </w:r>
             <w:r>
               <w:rPr>
@@ -6899,7 +6870,7 @@
                 <w:noProof/>
                 <w:webHidden/>
               </w:rPr>
-              <w:t>1</w:t>
+              <w:t>11</w:t>
             </w:r>
             <w:r>
               <w:rPr>
@@ -6916,7 +6887,6 @@
             <w:tabs>
               <w:tab w:val="right" w:leader="dot" w:pos="9062"/>
             </w:tabs>
-            <w:spacing w:before="240"/>
             <w:rPr>
               <w:rFonts w:asciiTheme="minorHAnsi" w:eastAsiaTheme="minorEastAsia" w:hAnsiTheme="minorHAnsi"/>
               <w:b w:val="0"/>
@@ -6925,7 +6895,7 @@
               <w:lang w:eastAsia="hu-HU"/>
             </w:rPr>
           </w:pPr>
-          <w:hyperlink w:anchor="_Toc127810621" w:history="1">
+          <w:hyperlink w:anchor="_Toc128052177" w:history="1">
             <w:r>
               <w:rPr>
                 <w:rStyle w:val="Hiperhivatkozs"/>
@@ -6952,7 +6922,7 @@
                 <w:noProof/>
                 <w:webHidden/>
               </w:rPr>
-              <w:instrText xml:space="preserve"> PAGEREF _Toc127810621 \h </w:instrText>
+              <w:instrText xml:space="preserve"> PAGEREF _Toc128052177 \h </w:instrText>
             </w:r>
             <w:r>
               <w:rPr>
@@ -6972,7 +6942,79 @@
                 <w:noProof/>
                 <w:webHidden/>
               </w:rPr>
-              <w:t>1</w:t>
+              <w:t>11</w:t>
+            </w:r>
+            <w:r>
+              <w:rPr>
+                <w:noProof/>
+                <w:webHidden/>
+              </w:rPr>
+              <w:fldChar w:fldCharType="end"/>
+            </w:r>
+          </w:hyperlink>
+        </w:p>
+        <w:p>
+          <w:pPr>
+            <w:pStyle w:val="TJ1"/>
+            <w:tabs>
+              <w:tab w:val="right" w:leader="dot" w:pos="9062"/>
+            </w:tabs>
+            <w:rPr>
+              <w:rFonts w:asciiTheme="minorHAnsi" w:eastAsiaTheme="minorEastAsia" w:hAnsiTheme="minorHAnsi"/>
+              <w:b w:val="0"/>
+              <w:noProof/>
+              <w:sz w:val="22"/>
+              <w:lang w:eastAsia="hu-HU"/>
+            </w:rPr>
+          </w:pPr>
+          <w:hyperlink w:anchor="_Toc128052178" w:history="1">
+            <w:r>
+              <w:rPr>
+                <w:rStyle w:val="Hiperhivatkozs"/>
+                <w:noProof/>
+              </w:rPr>
+              <w:t>Ábrajegyzék:</w:t>
+            </w:r>
+            <w:r>
+              <w:rPr>
+                <w:noProof/>
+                <w:webHidden/>
+              </w:rPr>
+              <w:tab/>
+            </w:r>
+            <w:r>
+              <w:rPr>
+                <w:noProof/>
+                <w:webHidden/>
+              </w:rPr>
+              <w:fldChar w:fldCharType="begin"/>
+            </w:r>
+            <w:r>
+              <w:rPr>
+                <w:noProof/>
+                <w:webHidden/>
+              </w:rPr>
+              <w:instrText xml:space="preserve"> PAGEREF _Toc128052178 \h </w:instrText>
+            </w:r>
+            <w:r>
+              <w:rPr>
+                <w:noProof/>
+                <w:webHidden/>
+              </w:rPr>
+            </w:r>
+            <w:r>
+              <w:rPr>
+                <w:noProof/>
+                <w:webHidden/>
+              </w:rPr>
+              <w:fldChar w:fldCharType="separate"/>
+            </w:r>
+            <w:r>
+              <w:rPr>
+                <w:noProof/>
+                <w:webHidden/>
+              </w:rPr>
+              <w:t>12</w:t>
             </w:r>
             <w:r>
               <w:rPr>
@@ -7001,9 +7043,11 @@
         <w:pStyle w:val="Cmsor1"/>
         <w:spacing w:after="600"/>
       </w:pPr>
+      <w:bookmarkStart w:id="66" w:name="_Toc128052178"/>
       <w:r>
         <w:t>Ábrajegyzék:</w:t>
       </w:r>
+      <w:bookmarkEnd w:id="66"/>
     </w:p>
     <w:p>
       <w:pPr>
@@ -7011,9 +7055,12 @@
         <w:tabs>
           <w:tab w:val="right" w:leader="dot" w:pos="9062"/>
         </w:tabs>
-        <w:spacing w:after="240"/>
-        <w:rPr>
+        <w:rPr>
+          <w:rFonts w:asciiTheme="minorHAnsi" w:eastAsiaTheme="minorEastAsia" w:hAnsiTheme="minorHAnsi"/>
+          <w:b w:val="0"/>
           <w:noProof/>
+          <w:sz w:val="22"/>
+          <w:lang w:eastAsia="hu-HU"/>
         </w:rPr>
       </w:pPr>
       <w:r>
@@ -7025,7 +7072,7 @@
       <w:r>
         <w:fldChar w:fldCharType="separate"/>
       </w:r>
-      <w:hyperlink r:id="rId25" w:anchor="_Toc127811348" w:history="1">
+      <w:hyperlink r:id="rId25" w:anchor="_Toc128052180" w:history="1">
         <w:r>
           <w:rPr>
             <w:rStyle w:val="Hiperhivatkozs"/>
@@ -7052,7 +7099,7 @@
             <w:noProof/>
             <w:webHidden/>
           </w:rPr>
-          <w:instrText xml:space="preserve"> PAGEREF _Toc127811348 \h </w:instrText>
+          <w:instrText xml:space="preserve"> PAGEREF _Toc128052180 \h </w:instrText>
         </w:r>
         <w:r>
           <w:rPr>
@@ -7089,12 +7136,15 @@
         <w:tabs>
           <w:tab w:val="right" w:leader="dot" w:pos="9062"/>
         </w:tabs>
-        <w:spacing w:after="240"/>
-        <w:rPr>
+        <w:rPr>
+          <w:rFonts w:asciiTheme="minorHAnsi" w:eastAsiaTheme="minorEastAsia" w:hAnsiTheme="minorHAnsi"/>
+          <w:b w:val="0"/>
           <w:noProof/>
+          <w:sz w:val="22"/>
+          <w:lang w:eastAsia="hu-HU"/>
         </w:rPr>
       </w:pPr>
-      <w:hyperlink r:id="rId26" w:anchor="_Toc127811349" w:history="1">
+      <w:hyperlink r:id="rId26" w:anchor="_Toc128052181" w:history="1">
         <w:r>
           <w:rPr>
             <w:rStyle w:val="Hiperhivatkozs"/>
@@ -7121,7 +7171,7 @@
             <w:noProof/>
             <w:webHidden/>
           </w:rPr>
-          <w:instrText xml:space="preserve"> PAGEREF _Toc127811349 \h </w:instrText>
+          <w:instrText xml:space="preserve"> PAGEREF _Toc128052181 \h </w:instrText>
         </w:r>
         <w:r>
           <w:rPr>
@@ -7141,7 +7191,7 @@
             <w:noProof/>
             <w:webHidden/>
           </w:rPr>
-          <w:t>1</w:t>
+          <w:t>2</w:t>
         </w:r>
         <w:r>
           <w:rPr>
@@ -7158,12 +7208,15 @@
         <w:tabs>
           <w:tab w:val="right" w:leader="dot" w:pos="9062"/>
         </w:tabs>
-        <w:spacing w:after="240"/>
-        <w:rPr>
+        <w:rPr>
+          <w:rFonts w:asciiTheme="minorHAnsi" w:eastAsiaTheme="minorEastAsia" w:hAnsiTheme="minorHAnsi"/>
+          <w:b w:val="0"/>
           <w:noProof/>
+          <w:sz w:val="22"/>
+          <w:lang w:eastAsia="hu-HU"/>
         </w:rPr>
       </w:pPr>
-      <w:hyperlink r:id="rId27" w:anchor="_Toc127811350" w:history="1">
+      <w:hyperlink r:id="rId27" w:anchor="_Toc128052182" w:history="1">
         <w:r>
           <w:rPr>
             <w:rStyle w:val="Hiperhivatkozs"/>
@@ -7190,7 +7243,7 @@
             <w:noProof/>
             <w:webHidden/>
           </w:rPr>
-          <w:instrText xml:space="preserve"> PAGEREF _Toc127811350 \h </w:instrText>
+          <w:instrText xml:space="preserve"> PAGEREF _Toc128052182 \h </w:instrText>
         </w:r>
         <w:r>
           <w:rPr>
@@ -7210,7 +7263,7 @@
             <w:noProof/>
             <w:webHidden/>
           </w:rPr>
-          <w:t>1</w:t>
+          <w:t>3</w:t>
         </w:r>
         <w:r>
           <w:rPr>
@@ -7227,12 +7280,15 @@
         <w:tabs>
           <w:tab w:val="right" w:leader="dot" w:pos="9062"/>
         </w:tabs>
-        <w:spacing w:after="240"/>
-        <w:rPr>
+        <w:rPr>
+          <w:rFonts w:asciiTheme="minorHAnsi" w:eastAsiaTheme="minorEastAsia" w:hAnsiTheme="minorHAnsi"/>
+          <w:b w:val="0"/>
           <w:noProof/>
+          <w:sz w:val="22"/>
+          <w:lang w:eastAsia="hu-HU"/>
         </w:rPr>
       </w:pPr>
-      <w:hyperlink r:id="rId28" w:anchor="_Toc127811351" w:history="1">
+      <w:hyperlink r:id="rId28" w:anchor="_Toc128052183" w:history="1">
         <w:r>
           <w:rPr>
             <w:rStyle w:val="Hiperhivatkozs"/>
@@ -7259,7 +7315,7 @@
             <w:noProof/>
             <w:webHidden/>
           </w:rPr>
-          <w:instrText xml:space="preserve"> PAGEREF _Toc127811351 \h </w:instrText>
+          <w:instrText xml:space="preserve"> PAGEREF _Toc128052183 \h </w:instrText>
         </w:r>
         <w:r>
           <w:rPr>
@@ -7279,7 +7335,7 @@
             <w:noProof/>
             <w:webHidden/>
           </w:rPr>
-          <w:t>1</w:t>
+          <w:t>4</w:t>
         </w:r>
         <w:r>
           <w:rPr>
@@ -7296,12 +7352,15 @@
         <w:tabs>
           <w:tab w:val="right" w:leader="dot" w:pos="9062"/>
         </w:tabs>
-        <w:spacing w:after="240"/>
-        <w:rPr>
+        <w:rPr>
+          <w:rFonts w:asciiTheme="minorHAnsi" w:eastAsiaTheme="minorEastAsia" w:hAnsiTheme="minorHAnsi"/>
+          <w:b w:val="0"/>
           <w:noProof/>
+          <w:sz w:val="22"/>
+          <w:lang w:eastAsia="hu-HU"/>
         </w:rPr>
       </w:pPr>
-      <w:hyperlink r:id="rId29" w:anchor="_Toc127811352" w:history="1">
+      <w:hyperlink r:id="rId29" w:anchor="_Toc128052184" w:history="1">
         <w:r>
           <w:rPr>
             <w:rStyle w:val="Hiperhivatkozs"/>
@@ -7328,7 +7387,7 @@
             <w:noProof/>
             <w:webHidden/>
           </w:rPr>
-          <w:instrText xml:space="preserve"> PAGEREF _Toc127811352 \h </w:instrText>
+          <w:instrText xml:space="preserve"> PAGEREF _Toc128052184 \h </w:instrText>
         </w:r>
         <w:r>
           <w:rPr>
@@ -7348,7 +7407,7 @@
             <w:noProof/>
             <w:webHidden/>
           </w:rPr>
-          <w:t>1</w:t>
+          <w:t>5</w:t>
         </w:r>
         <w:r>
           <w:rPr>
@@ -7365,12 +7424,15 @@
         <w:tabs>
           <w:tab w:val="right" w:leader="dot" w:pos="9062"/>
         </w:tabs>
-        <w:spacing w:after="240"/>
-        <w:rPr>
+        <w:rPr>
+          <w:rFonts w:asciiTheme="minorHAnsi" w:eastAsiaTheme="minorEastAsia" w:hAnsiTheme="minorHAnsi"/>
+          <w:b w:val="0"/>
           <w:noProof/>
+          <w:sz w:val="22"/>
+          <w:lang w:eastAsia="hu-HU"/>
         </w:rPr>
       </w:pPr>
-      <w:hyperlink r:id="rId30" w:anchor="_Toc127811353" w:history="1">
+      <w:hyperlink r:id="rId30" w:anchor="_Toc128052185" w:history="1">
         <w:r>
           <w:rPr>
             <w:rStyle w:val="Hiperhivatkozs"/>
@@ -7397,7 +7459,7 @@
             <w:noProof/>
             <w:webHidden/>
           </w:rPr>
-          <w:instrText xml:space="preserve"> PAGEREF _Toc127811353 \h </w:instrText>
+          <w:instrText xml:space="preserve"> PAGEREF _Toc128052185 \h </w:instrText>
         </w:r>
         <w:r>
           <w:rPr>
@@ -7417,7 +7479,7 @@
             <w:noProof/>
             <w:webHidden/>
           </w:rPr>
-          <w:t>1</w:t>
+          <w:t>6</w:t>
         </w:r>
         <w:r>
           <w:rPr>
@@ -7434,12 +7496,15 @@
         <w:tabs>
           <w:tab w:val="right" w:leader="dot" w:pos="9062"/>
         </w:tabs>
-        <w:spacing w:after="240"/>
-        <w:rPr>
+        <w:rPr>
+          <w:rFonts w:asciiTheme="minorHAnsi" w:eastAsiaTheme="minorEastAsia" w:hAnsiTheme="minorHAnsi"/>
+          <w:b w:val="0"/>
           <w:noProof/>
+          <w:sz w:val="22"/>
+          <w:lang w:eastAsia="hu-HU"/>
         </w:rPr>
       </w:pPr>
-      <w:hyperlink r:id="rId31" w:anchor="_Toc127811354" w:history="1">
+      <w:hyperlink r:id="rId31" w:anchor="_Toc128052186" w:history="1">
         <w:r>
           <w:rPr>
             <w:rStyle w:val="Hiperhivatkozs"/>
@@ -7466,7 +7531,7 @@
             <w:noProof/>
             <w:webHidden/>
           </w:rPr>
-          <w:instrText xml:space="preserve"> PAGEREF _Toc127811354 \h </w:instrText>
+          <w:instrText xml:space="preserve"> PAGEREF _Toc128052186 \h </w:instrText>
         </w:r>
         <w:r>
           <w:rPr>
@@ -7486,7 +7551,7 @@
             <w:noProof/>
             <w:webHidden/>
           </w:rPr>
-          <w:t>1</w:t>
+          <w:t>7</w:t>
         </w:r>
         <w:r>
           <w:rPr>
@@ -7503,12 +7568,15 @@
         <w:tabs>
           <w:tab w:val="right" w:leader="dot" w:pos="9062"/>
         </w:tabs>
-        <w:spacing w:after="240"/>
-        <w:rPr>
+        <w:rPr>
+          <w:rFonts w:asciiTheme="minorHAnsi" w:eastAsiaTheme="minorEastAsia" w:hAnsiTheme="minorHAnsi"/>
+          <w:b w:val="0"/>
           <w:noProof/>
+          <w:sz w:val="22"/>
+          <w:lang w:eastAsia="hu-HU"/>
         </w:rPr>
       </w:pPr>
-      <w:hyperlink r:id="rId32" w:anchor="_Toc127811355" w:history="1">
+      <w:hyperlink r:id="rId32" w:anchor="_Toc128052187" w:history="1">
         <w:r>
           <w:rPr>
             <w:rStyle w:val="Hiperhivatkozs"/>
@@ -7535,7 +7603,7 @@
             <w:noProof/>
             <w:webHidden/>
           </w:rPr>
-          <w:instrText xml:space="preserve"> PAGEREF _Toc127811355 \h </w:instrText>
+          <w:instrText xml:space="preserve"> PAGEREF _Toc128052187 \h </w:instrText>
         </w:r>
         <w:r>
           <w:rPr>
@@ -7555,7 +7623,7 @@
             <w:noProof/>
             <w:webHidden/>
           </w:rPr>
-          <w:t>1</w:t>
+          <w:t>7</w:t>
         </w:r>
         <w:r>
           <w:rPr>
@@ -7572,12 +7640,15 @@
         <w:tabs>
           <w:tab w:val="right" w:leader="dot" w:pos="9062"/>
         </w:tabs>
-        <w:spacing w:after="240"/>
-        <w:rPr>
+        <w:rPr>
+          <w:rFonts w:asciiTheme="minorHAnsi" w:eastAsiaTheme="minorEastAsia" w:hAnsiTheme="minorHAnsi"/>
+          <w:b w:val="0"/>
           <w:noProof/>
+          <w:sz w:val="22"/>
+          <w:lang w:eastAsia="hu-HU"/>
         </w:rPr>
       </w:pPr>
-      <w:hyperlink r:id="rId33" w:anchor="_Toc127811356" w:history="1">
+      <w:hyperlink r:id="rId33" w:anchor="_Toc128052188" w:history="1">
         <w:r>
           <w:rPr>
             <w:rStyle w:val="Hiperhivatkozs"/>
@@ -7604,7 +7675,7 @@
             <w:noProof/>
             <w:webHidden/>
           </w:rPr>
-          <w:instrText xml:space="preserve"> PAGEREF _Toc127811356 \h </w:instrText>
+          <w:instrText xml:space="preserve"> PAGEREF _Toc128052188 \h </w:instrText>
         </w:r>
         <w:r>
           <w:rPr>
@@ -7624,7 +7695,7 @@
             <w:noProof/>
             <w:webHidden/>
           </w:rPr>
-          <w:t>1</w:t>
+          <w:t>8</w:t>
         </w:r>
         <w:r>
           <w:rPr>
@@ -7641,12 +7712,15 @@
         <w:tabs>
           <w:tab w:val="right" w:leader="dot" w:pos="9062"/>
         </w:tabs>
-        <w:spacing w:after="240"/>
-        <w:rPr>
+        <w:rPr>
+          <w:rFonts w:asciiTheme="minorHAnsi" w:eastAsiaTheme="minorEastAsia" w:hAnsiTheme="minorHAnsi"/>
+          <w:b w:val="0"/>
           <w:noProof/>
+          <w:sz w:val="22"/>
+          <w:lang w:eastAsia="hu-HU"/>
         </w:rPr>
       </w:pPr>
-      <w:hyperlink r:id="rId34" w:anchor="_Toc127811357" w:history="1">
+      <w:hyperlink r:id="rId34" w:anchor="_Toc128052189" w:history="1">
         <w:r>
           <w:rPr>
             <w:rStyle w:val="Hiperhivatkozs"/>
@@ -7673,7 +7747,7 @@
             <w:noProof/>
             <w:webHidden/>
           </w:rPr>
-          <w:instrText xml:space="preserve"> PAGEREF _Toc127811357 \h </w:instrText>
+          <w:instrText xml:space="preserve"> PAGEREF _Toc128052189 \h </w:instrText>
         </w:r>
         <w:r>
           <w:rPr>
@@ -7693,7 +7767,7 @@
             <w:noProof/>
             <w:webHidden/>
           </w:rPr>
-          <w:t>1</w:t>
+          <w:t>10</w:t>
         </w:r>
         <w:r>
           <w:rPr>
@@ -7710,12 +7784,15 @@
         <w:tabs>
           <w:tab w:val="right" w:leader="dot" w:pos="9062"/>
         </w:tabs>
-        <w:spacing w:after="240"/>
-        <w:rPr>
+        <w:rPr>
+          <w:rFonts w:asciiTheme="minorHAnsi" w:eastAsiaTheme="minorEastAsia" w:hAnsiTheme="minorHAnsi"/>
+          <w:b w:val="0"/>
           <w:noProof/>
+          <w:sz w:val="22"/>
+          <w:lang w:eastAsia="hu-HU"/>
         </w:rPr>
       </w:pPr>
-      <w:hyperlink r:id="rId35" w:anchor="_Toc127811358" w:history="1">
+      <w:hyperlink r:id="rId35" w:anchor="_Toc128052190" w:history="1">
         <w:r>
           <w:rPr>
             <w:rStyle w:val="Hiperhivatkozs"/>
@@ -7742,7 +7819,7 @@
             <w:noProof/>
             <w:webHidden/>
           </w:rPr>
-          <w:instrText xml:space="preserve"> PAGEREF _Toc127811358 \h </w:instrText>
+          <w:instrText xml:space="preserve"> PAGEREF _Toc128052190 \h </w:instrText>
         </w:r>
         <w:r>
           <w:rPr>
@@ -7762,7 +7839,7 @@
             <w:noProof/>
             <w:webHidden/>
           </w:rPr>
-          <w:t>1</w:t>
+          <w:t>10</w:t>
         </w:r>
         <w:r>
           <w:rPr>
@@ -7779,12 +7856,15 @@
         <w:tabs>
           <w:tab w:val="right" w:leader="dot" w:pos="9062"/>
         </w:tabs>
-        <w:spacing w:after="240"/>
-        <w:rPr>
+        <w:rPr>
+          <w:rFonts w:asciiTheme="minorHAnsi" w:eastAsiaTheme="minorEastAsia" w:hAnsiTheme="minorHAnsi"/>
+          <w:b w:val="0"/>
           <w:noProof/>
+          <w:sz w:val="22"/>
+          <w:lang w:eastAsia="hu-HU"/>
         </w:rPr>
       </w:pPr>
-      <w:hyperlink r:id="rId36" w:anchor="_Toc127811359" w:history="1">
+      <w:hyperlink r:id="rId36" w:anchor="_Toc128052191" w:history="1">
         <w:r>
           <w:rPr>
             <w:rStyle w:val="Hiperhivatkozs"/>
@@ -7811,7 +7891,7 @@
             <w:noProof/>
             <w:webHidden/>
           </w:rPr>
-          <w:instrText xml:space="preserve"> PAGEREF _Toc127811359 \h </w:instrText>
+          <w:instrText xml:space="preserve"> PAGEREF _Toc128052191 \h </w:instrText>
         </w:r>
         <w:r>
           <w:rPr>
@@ -7831,7 +7911,7 @@
             <w:noProof/>
             <w:webHidden/>
           </w:rPr>
-          <w:t>1</w:t>
+          <w:t>11</w:t>
         </w:r>
         <w:r>
           <w:rPr>
@@ -7849,6 +7929,8 @@
       <w:r>
         <w:fldChar w:fldCharType="end"/>
       </w:r>
+      <w:bookmarkStart w:id="67" w:name="_GoBack"/>
+      <w:bookmarkEnd w:id="67"/>
     </w:p>
     <w:sectPr>
       <w:pgSz w:w="11906" w:h="16838"/>
@@ -7861,7 +7943,7 @@
 </file>
 
 <file path=word/numbering.xml><?xml version="1.0" encoding="utf-8"?>
-<w:numbering xmlns:wpc="http://schemas.microsoft.com/office/word/2010/wordprocessingCanvas" xmlns:cx="http://schemas.microsoft.com/office/drawing/2014/chartex" xmlns:cx1="http://schemas.microsoft.com/office/drawing/2015/9/8/chartex" xmlns:cx2="http://schemas.microsoft.com/office/drawing/2015/10/21/chartex" xmlns:cx3="http://schemas.microsoft.com/office/drawing/2016/5/9/chartex" xmlns:cx4="http://schemas.microsoft.com/office/drawing/2016/5/10/chartex" xmlns:cx5="http://schemas.microsoft.com/office/drawing/2016/5/11/chartex" xmlns:cx6="http://schemas.microsoft.com/office/drawing/2016/5/12/chartex" xmlns:cx7="http://schemas.microsoft.com/office/drawing/2016/5/13/chartex" xmlns:cx8="http://schemas.microsoft.com/office/drawing/2016/5/14/chartex" xmlns:mc="http://schemas.openxmlformats.org/markup-compatibility/2006" xmlns:aink="http://schemas.microsoft.com/office/drawing/2016/ink" xmlns:am3d="http://schemas.microsoft.com/office/drawing/2017/model3d" xmlns:o="urn:schemas-microsoft-com:office:office" xmlns:oel="http://schemas.microsoft.com/office/2019/extlst" xmlns:r="http://schemas.openxmlformats.org/officeDocument/2006/relationships" xmlns:m="http://schemas.openxmlformats.org/officeDocument/2006/math" xmlns:v="urn:schemas-microsoft-com:vml" xmlns:wp14="http://schemas.microsoft.com/office/word/2010/wordprocessingDrawing" xmlns:wp="http://schemas.openxmlformats.org/drawingml/2006/wordprocessingDrawing" xmlns:w10="urn:schemas-microsoft-com:office:word" xmlns:w="http://schemas.openxmlformats.org/wordprocessingml/2006/main" xmlns:w14="http://schemas.microsoft.com/office/word/2010/wordml" xmlns:w15="http://schemas.microsoft.com/office/word/2012/wordml" xmlns:w16cex="http://schemas.microsoft.com/office/word/2018/wordml/cex" xmlns:w16cid="http://schemas.microsoft.com/office/word/2016/wordml/cid" xmlns:w16="http://schemas.microsoft.com/office/word/2018/wordml" xmlns:w16sdtdh="http://schemas.microsoft.com/office/word/2020/wordml/sdtdatahash" xmlns:w16se="http://schemas.microsoft.com/office/word/2015/wordml/symex" xmlns:wpg="http://schemas.microsoft.com/office/word/2010/wordprocessingGroup" xmlns:wpi="http://schemas.microsoft.com/office/word/2010/wordprocessingInk" xmlns:wne="http://schemas.microsoft.com/office/word/2006/wordml" xmlns:wps="http://schemas.microsoft.com/office/word/2010/wordprocessingShape" mc:Ignorable="w14 w15 w16se w16cid w16 w16cex w16sdtdh wp14">
+<w:numbering xmlns:wpc="http://schemas.microsoft.com/office/word/2010/wordprocessingCanvas" xmlns:cx="http://schemas.microsoft.com/office/drawing/2014/chartex" xmlns:cx1="http://schemas.microsoft.com/office/drawing/2015/9/8/chartex" xmlns:cx2="http://schemas.microsoft.com/office/drawing/2015/10/21/chartex" xmlns:cx3="http://schemas.microsoft.com/office/drawing/2016/5/9/chartex" xmlns:cx4="http://schemas.microsoft.com/office/drawing/2016/5/10/chartex" xmlns:cx5="http://schemas.microsoft.com/office/drawing/2016/5/11/chartex" xmlns:cx6="http://schemas.microsoft.com/office/drawing/2016/5/12/chartex" xmlns:cx7="http://schemas.microsoft.com/office/drawing/2016/5/13/chartex" xmlns:cx8="http://schemas.microsoft.com/office/drawing/2016/5/14/chartex" xmlns:mc="http://schemas.openxmlformats.org/markup-compatibility/2006" xmlns:aink="http://schemas.microsoft.com/office/drawing/2016/ink" xmlns:am3d="http://schemas.microsoft.com/office/drawing/2017/model3d" xmlns:o="urn:schemas-microsoft-com:office:office" xmlns:r="http://schemas.openxmlformats.org/officeDocument/2006/relationships" xmlns:m="http://schemas.openxmlformats.org/officeDocument/2006/math" xmlns:v="urn:schemas-microsoft-com:vml" xmlns:wp14="http://schemas.microsoft.com/office/word/2010/wordprocessingDrawing" xmlns:wp="http://schemas.openxmlformats.org/drawingml/2006/wordprocessingDrawing" xmlns:w10="urn:schemas-microsoft-com:office:word" xmlns:w="http://schemas.openxmlformats.org/wordprocessingml/2006/main" xmlns:w14="http://schemas.microsoft.com/office/word/2010/wordml" xmlns:w15="http://schemas.microsoft.com/office/word/2012/wordml" xmlns:w16cid="http://schemas.microsoft.com/office/word/2016/wordml/cid" xmlns:w16se="http://schemas.microsoft.com/office/word/2015/wordml/symex" xmlns:wpg="http://schemas.microsoft.com/office/word/2010/wordprocessingGroup" xmlns:wpi="http://schemas.microsoft.com/office/word/2010/wordprocessingInk" xmlns:wne="http://schemas.microsoft.com/office/word/2006/wordml" xmlns:wps="http://schemas.microsoft.com/office/word/2010/wordprocessingShape" mc:Ignorable="w14 w15 w16se w16cid wp14">
   <w:abstractNum w:abstractNumId="0" w15:restartNumberingAfterBreak="0">
     <w:nsid w:val="132F1DFC"/>
     <w:multiLevelType w:val="hybridMultilevel"/>
@@ -7955,7 +8037,7 @@
 </file>
 
 <file path=word/styles.xml><?xml version="1.0" encoding="utf-8"?>
-<w:styles xmlns:mc="http://schemas.openxmlformats.org/markup-compatibility/2006" xmlns:r="http://schemas.openxmlformats.org/officeDocument/2006/relationships" xmlns:w="http://schemas.openxmlformats.org/wordprocessingml/2006/main" xmlns:w14="http://schemas.microsoft.com/office/word/2010/wordml" xmlns:w15="http://schemas.microsoft.com/office/word/2012/wordml" xmlns:w16cex="http://schemas.microsoft.com/office/word/2018/wordml/cex" xmlns:w16cid="http://schemas.microsoft.com/office/word/2016/wordml/cid" xmlns:w16="http://schemas.microsoft.com/office/word/2018/wordml" xmlns:w16sdtdh="http://schemas.microsoft.com/office/word/2020/wordml/sdtdatahash" xmlns:w16se="http://schemas.microsoft.com/office/word/2015/wordml/symex" mc:Ignorable="w14 w15 w16se w16cid w16 w16cex w16sdtdh">
+<w:styles xmlns:mc="http://schemas.openxmlformats.org/markup-compatibility/2006" xmlns:r="http://schemas.openxmlformats.org/officeDocument/2006/relationships" xmlns:w="http://schemas.openxmlformats.org/wordprocessingml/2006/main" xmlns:w14="http://schemas.microsoft.com/office/word/2010/wordml" xmlns:w15="http://schemas.microsoft.com/office/word/2012/wordml" xmlns:w16cid="http://schemas.microsoft.com/office/word/2016/wordml/cid" xmlns:w16se="http://schemas.microsoft.com/office/word/2015/wordml/symex" mc:Ignorable="w14 w15 w16se w16cid">
   <w:docDefaults>
     <w:rPrDefault>
       <w:rPr>
@@ -7971,7 +8053,7 @@
       </w:pPr>
     </w:pPrDefault>
   </w:docDefaults>
-  <w:latentStyles w:defLockedState="0" w:defUIPriority="99" w:defSemiHidden="0" w:defUnhideWhenUsed="0" w:defQFormat="0" w:count="376">
+  <w:latentStyles w:defLockedState="0" w:defUIPriority="99" w:defSemiHidden="0" w:defUnhideWhenUsed="0" w:defQFormat="0" w:count="375">
     <w:lsdException w:name="Normal" w:uiPriority="0" w:qFormat="1"/>
     <w:lsdException w:name="heading 1" w:uiPriority="9" w:qFormat="1"/>
     <w:lsdException w:name="heading 2" w:semiHidden="1" w:uiPriority="9" w:unhideWhenUsed="1" w:qFormat="1"/>
@@ -8077,6 +8159,7 @@
     <w:lsdException w:name="HTML Sample" w:semiHidden="1" w:unhideWhenUsed="1"/>
     <w:lsdException w:name="HTML Typewriter" w:semiHidden="1" w:unhideWhenUsed="1"/>
     <w:lsdException w:name="HTML Variable" w:semiHidden="1" w:unhideWhenUsed="1"/>
+    <w:lsdException w:name="Normal Table" w:semiHidden="1" w:unhideWhenUsed="1"/>
     <w:lsdException w:name="annotation subject" w:semiHidden="1" w:unhideWhenUsed="1"/>
     <w:lsdException w:name="No List" w:semiHidden="1" w:unhideWhenUsed="1"/>
     <w:lsdException w:name="Outline List 1" w:semiHidden="1" w:unhideWhenUsed="1"/>
@@ -8123,8 +8206,10 @@
     <w:lsdException w:name="Table Subtle 2" w:semiHidden="1" w:unhideWhenUsed="1"/>
     <w:lsdException w:name="Table Web 1" w:semiHidden="1" w:unhideWhenUsed="1"/>
     <w:lsdException w:name="Table Web 2" w:semiHidden="1" w:unhideWhenUsed="1"/>
+    <w:lsdException w:name="Table Web 3" w:semiHidden="1" w:unhideWhenUsed="1"/>
     <w:lsdException w:name="Balloon Text" w:semiHidden="1" w:unhideWhenUsed="1"/>
     <w:lsdException w:name="Table Grid" w:uiPriority="39"/>
+    <w:lsdException w:name="Table Theme" w:semiHidden="1" w:unhideWhenUsed="1"/>
     <w:lsdException w:name="Placeholder Text" w:semiHidden="1"/>
     <w:lsdException w:name="No Spacing" w:uiPriority="1" w:qFormat="1"/>
     <w:lsdException w:name="Light Shading" w:uiPriority="60"/>
@@ -8344,19 +8429,18 @@
     <w:lsdException w:name="Smart Hyperlink" w:semiHidden="1" w:unhideWhenUsed="1"/>
     <w:lsdException w:name="Hashtag" w:semiHidden="1" w:unhideWhenUsed="1"/>
     <w:lsdException w:name="Unresolved Mention" w:semiHidden="1" w:unhideWhenUsed="1"/>
-    <w:lsdException w:name="Smart Link" w:semiHidden="1" w:unhideWhenUsed="1"/>
   </w:latentStyles>
   <w:style w:type="paragraph" w:default="1" w:styleId="Norml">
     <w:name w:val="Normal"/>
     <w:qFormat/>
-    <w:rsid w:val="00645B23"/>
+    <w:rsid w:val="006D2856"/>
     <w:pPr>
       <w:jc w:val="both"/>
     </w:pPr>
     <w:rPr>
       <w:rFonts w:ascii="Courier New" w:hAnsi="Courier New"/>
       <w:b/>
-      <w:sz w:val="32"/>
+      <w:sz w:val="24"/>
     </w:rPr>
   </w:style>
   <w:style w:type="paragraph" w:styleId="Cmsor1">
@@ -8387,15 +8471,15 @@
     <w:link w:val="Cmsor2Char"/>
     <w:uiPriority w:val="9"/>
     <w:qFormat/>
-    <w:rsid w:val="00645B23"/>
+    <w:rsid w:val="003B2D84"/>
     <w:pPr>
-      <w:spacing w:before="100" w:beforeAutospacing="1" w:after="100" w:afterAutospacing="1" w:line="240" w:lineRule="auto"/>
+      <w:spacing w:before="100" w:beforeAutospacing="1" w:after="240" w:line="240" w:lineRule="auto"/>
       <w:outlineLvl w:val="1"/>
     </w:pPr>
     <w:rPr>
       <w:rFonts w:ascii="Times New Roman" w:eastAsia="Times New Roman" w:hAnsi="Times New Roman" w:cs="Times New Roman"/>
       <w:bCs/>
-      <w:sz w:val="40"/>
+      <w:sz w:val="36"/>
       <w:szCs w:val="36"/>
       <w:lang w:eastAsia="hu-HU"/>
     </w:rPr>
@@ -8403,6 +8487,7 @@
   <w:style w:type="character" w:default="1" w:styleId="Bekezdsalapbettpusa">
     <w:name w:val="Default Paragraph Font"/>
     <w:uiPriority w:val="1"/>
+    <w:semiHidden/>
     <w:unhideWhenUsed/>
   </w:style>
   <w:style w:type="table" w:default="1" w:styleId="Normltblzat">
@@ -8431,12 +8516,12 @@
     <w:basedOn w:val="Bekezdsalapbettpusa"/>
     <w:link w:val="Cmsor2"/>
     <w:uiPriority w:val="9"/>
-    <w:rsid w:val="00645B23"/>
+    <w:rsid w:val="003B2D84"/>
     <w:rPr>
       <w:rFonts w:ascii="Times New Roman" w:eastAsia="Times New Roman" w:hAnsi="Times New Roman" w:cs="Times New Roman"/>
       <w:b/>
       <w:bCs/>
-      <w:sz w:val="40"/>
+      <w:sz w:val="36"/>
       <w:szCs w:val="36"/>
       <w:lang w:eastAsia="hu-HU"/>
     </w:rPr>
@@ -8549,8 +8634,11 @@
     <w:autoRedefine/>
     <w:uiPriority w:val="39"/>
     <w:unhideWhenUsed/>
-    <w:rsid w:val="00B92EEF"/>
+    <w:rsid w:val="003B2D84"/>
     <w:pPr>
+      <w:tabs>
+        <w:tab w:val="right" w:leader="dot" w:pos="9062"/>
+      </w:tabs>
       <w:spacing w:after="100"/>
       <w:ind w:left="320"/>
     </w:pPr>
@@ -8900,7 +8988,7 @@
 </file>
 
 <file path=customXml/itemProps1.xml><?xml version="1.0" encoding="utf-8"?>
-<ds:datastoreItem xmlns:ds="http://schemas.openxmlformats.org/officeDocument/2006/customXml" ds:itemID="{58F4F112-51F6-4AA5-B3CA-0F72BAE69142}">
+<ds:datastoreItem xmlns:ds="http://schemas.openxmlformats.org/officeDocument/2006/customXml" ds:itemID="{9372019D-3707-4A7C-9F05-9517398FE41B}">
   <ds:schemaRefs>
     <ds:schemaRef ds:uri="http://schemas.openxmlformats.org/officeDocument/2006/bibliography"/>
   </ds:schemaRefs>

</xml_diff>